<commit_message>
added documents to site
</commit_message>
<xml_diff>
--- a/documents/INDY-7-SRS.docx
+++ b/documents/INDY-7-SRS.docx
@@ -4,28 +4,74 @@
   <w:body>
     <w:p>
       <w:pPr>
-        <w:rPr>
+        <w:jc w:val="center"/>
+        <w:rPr>
+          <w:rFonts w:cstheme="minorHAnsi"/>
           <w:sz w:val="56"/>
           <w:szCs w:val="56"/>
         </w:rPr>
       </w:pPr>
-      <w:r>
-        <w:rPr>
+    </w:p>
+    <w:p>
+      <w:pPr>
+        <w:jc w:val="center"/>
+        <w:rPr>
+          <w:rFonts w:cstheme="minorHAnsi"/>
           <w:sz w:val="56"/>
           <w:szCs w:val="56"/>
         </w:rPr>
+      </w:pPr>
+    </w:p>
+    <w:p>
+      <w:pPr>
+        <w:jc w:val="center"/>
+        <w:rPr>
+          <w:rFonts w:cstheme="minorHAnsi"/>
+          <w:sz w:val="56"/>
+          <w:szCs w:val="56"/>
+        </w:rPr>
+      </w:pPr>
+    </w:p>
+    <w:p>
+      <w:pPr>
+        <w:jc w:val="center"/>
+        <w:rPr>
+          <w:rFonts w:cstheme="minorHAnsi"/>
+          <w:sz w:val="56"/>
+          <w:szCs w:val="56"/>
+        </w:rPr>
+      </w:pPr>
+    </w:p>
+    <w:p>
+      <w:pPr>
+        <w:jc w:val="center"/>
+        <w:rPr>
+          <w:rFonts w:cstheme="minorHAnsi"/>
+          <w:sz w:val="56"/>
+          <w:szCs w:val="56"/>
+        </w:rPr>
+      </w:pPr>
+      <w:r>
+        <w:rPr>
+          <w:rFonts w:cstheme="minorHAnsi"/>
+          <w:sz w:val="56"/>
+          <w:szCs w:val="56"/>
+        </w:rPr>
         <w:t>INDY-7 Spotify Music Suggestions</w:t>
       </w:r>
     </w:p>
     <w:p>
       <w:pPr>
-        <w:rPr>
+        <w:jc w:val="center"/>
+        <w:rPr>
+          <w:rFonts w:cstheme="minorHAnsi"/>
           <w:sz w:val="32"/>
           <w:szCs w:val="32"/>
         </w:rPr>
       </w:pPr>
       <w:r>
         <w:rPr>
+          <w:rFonts w:cstheme="minorHAnsi"/>
           <w:sz w:val="32"/>
           <w:szCs w:val="32"/>
         </w:rPr>
@@ -33,6 +79,7 @@
       </w:r>
       <w:r>
         <w:rPr>
+          <w:rFonts w:cstheme="minorHAnsi"/>
           <w:sz w:val="32"/>
           <w:szCs w:val="32"/>
         </w:rPr>
@@ -41,148 +88,163 @@
     </w:p>
     <w:p>
       <w:pPr>
-        <w:rPr>
+        <w:jc w:val="center"/>
+        <w:rPr>
+          <w:rFonts w:cstheme="minorHAnsi"/>
           <w:sz w:val="36"/>
           <w:szCs w:val="36"/>
         </w:rPr>
       </w:pPr>
-    </w:p>
-    <w:p>
-      <w:pPr>
-        <w:rPr>
+      <w:r>
+        <w:rPr>
+          <w:rFonts w:cstheme="minorHAnsi"/>
           <w:sz w:val="36"/>
           <w:szCs w:val="36"/>
         </w:rPr>
-      </w:pPr>
-      <w:r>
-        <w:rPr>
+        <w:t>Professor Perry</w:t>
+      </w:r>
+    </w:p>
+    <w:p>
+      <w:pPr>
+        <w:jc w:val="center"/>
+        <w:rPr>
+          <w:rFonts w:cstheme="minorHAnsi"/>
           <w:sz w:val="36"/>
           <w:szCs w:val="36"/>
         </w:rPr>
-        <w:t>C</w:t>
-      </w:r>
-      <w:r>
-        <w:rPr>
+      </w:pPr>
+      <w:r>
+        <w:rPr>
+          <w:rFonts w:cstheme="minorHAnsi"/>
           <w:sz w:val="36"/>
           <w:szCs w:val="36"/>
         </w:rPr>
-        <w:t>S 4850</w:t>
-      </w:r>
-    </w:p>
-    <w:p>
-      <w:pPr>
-        <w:rPr>
+        <w:t xml:space="preserve">Team: INDY </w:t>
+      </w:r>
+      <w:r>
+        <w:rPr>
+          <w:rFonts w:cstheme="minorHAnsi"/>
           <w:sz w:val="36"/>
           <w:szCs w:val="36"/>
         </w:rPr>
-      </w:pPr>
-      <w:r>
-        <w:rPr>
+        <w:t>–</w:t>
+      </w:r>
+      <w:r>
+        <w:rPr>
+          <w:rFonts w:cstheme="minorHAnsi"/>
           <w:sz w:val="36"/>
           <w:szCs w:val="36"/>
         </w:rPr>
-        <w:t>S</w:t>
-      </w:r>
-      <w:r>
-        <w:rPr>
+        <w:t xml:space="preserve"> 7</w:t>
+      </w:r>
+    </w:p>
+    <w:p>
+      <w:pPr>
+        <w:jc w:val="center"/>
+        <w:rPr>
+          <w:rFonts w:cstheme="minorHAnsi"/>
           <w:sz w:val="36"/>
           <w:szCs w:val="36"/>
         </w:rPr>
-        <w:t>pring 2023</w:t>
-      </w:r>
-    </w:p>
-    <w:p>
-      <w:pPr>
-        <w:rPr>
+      </w:pPr>
+      <w:r>
+        <w:rPr>
+          <w:rFonts w:cstheme="minorHAnsi"/>
           <w:sz w:val="36"/>
           <w:szCs w:val="36"/>
         </w:rPr>
-      </w:pPr>
-      <w:r>
-        <w:rPr>
+        <w:t>C</w:t>
+      </w:r>
+      <w:r>
+        <w:rPr>
+          <w:rFonts w:cstheme="minorHAnsi"/>
           <w:sz w:val="36"/>
           <w:szCs w:val="36"/>
         </w:rPr>
-        <w:t>Professor Perry</w:t>
-      </w:r>
-    </w:p>
-    <w:p>
-      <w:pPr>
-        <w:rPr>
+        <w:t>S 4850</w:t>
+      </w:r>
+    </w:p>
+    <w:p>
+      <w:pPr>
+        <w:jc w:val="center"/>
+        <w:rPr>
+          <w:rFonts w:cstheme="minorHAnsi"/>
           <w:sz w:val="36"/>
           <w:szCs w:val="36"/>
         </w:rPr>
       </w:pPr>
       <w:r>
         <w:rPr>
+          <w:rFonts w:cstheme="minorHAnsi"/>
           <w:sz w:val="36"/>
           <w:szCs w:val="36"/>
         </w:rPr>
-        <w:t>20</w:t>
-      </w:r>
-      <w:r>
-        <w:rPr>
+        <w:t>S</w:t>
+      </w:r>
+      <w:r>
+        <w:rPr>
+          <w:rFonts w:cstheme="minorHAnsi"/>
           <w:sz w:val="36"/>
           <w:szCs w:val="36"/>
         </w:rPr>
-        <w:t xml:space="preserve"> February 2023</w:t>
-      </w:r>
-    </w:p>
-    <w:p>
-      <w:pPr>
-        <w:rPr>
+        <w:t>pring 2023</w:t>
+      </w:r>
+    </w:p>
+    <w:p>
+      <w:pPr>
+        <w:jc w:val="center"/>
+        <w:rPr>
+          <w:rFonts w:cstheme="minorHAnsi"/>
           <w:sz w:val="36"/>
           <w:szCs w:val="36"/>
         </w:rPr>
       </w:pPr>
-    </w:p>
-    <w:p>
-      <w:pPr>
-        <w:rPr>
+      <w:r>
+        <w:rPr>
+          <w:rFonts w:cstheme="minorHAnsi"/>
           <w:sz w:val="36"/>
           <w:szCs w:val="36"/>
         </w:rPr>
-      </w:pPr>
-      <w:r>
-        <w:rPr>
+        <w:t>2</w:t>
+      </w:r>
+      <w:r>
+        <w:rPr>
+          <w:rFonts w:cstheme="minorHAnsi"/>
           <w:sz w:val="36"/>
           <w:szCs w:val="36"/>
         </w:rPr>
-        <w:t>Team</w:t>
-      </w:r>
-      <w:r>
-        <w:rPr>
+        <w:t>1</w:t>
+      </w:r>
+      <w:r>
+        <w:rPr>
+          <w:rFonts w:cstheme="minorHAnsi"/>
           <w:sz w:val="36"/>
           <w:szCs w:val="36"/>
         </w:rPr>
-        <w:t>: INDY - 7</w:t>
-      </w:r>
-    </w:p>
-    <w:p>
-      <w:pPr>
-        <w:rPr>
+        <w:t xml:space="preserve"> February 2023</w:t>
+      </w:r>
+    </w:p>
+    <w:p>
+      <w:pPr>
+        <w:rPr>
+          <w:rFonts w:cstheme="minorHAnsi"/>
           <w:sz w:val="36"/>
           <w:szCs w:val="36"/>
         </w:rPr>
       </w:pPr>
-    </w:p>
-    <w:p/>
-    <w:p/>
-    <w:p/>
-    <w:p/>
-    <w:p/>
-    <w:p/>
-    <w:p/>
-    <w:p/>
-    <w:p/>
-    <w:p/>
-    <w:p/>
-    <w:p/>
-    <w:p/>
+      <w:r>
+        <w:rPr>
+          <w:rFonts w:cstheme="minorHAnsi"/>
+          <w:sz w:val="36"/>
+          <w:szCs w:val="36"/>
+        </w:rPr>
+        <w:br w:type="page"/>
+      </w:r>
+    </w:p>
     <w:sdt>
       <w:sdtPr>
         <w:rPr>
-          <w:rFonts w:asciiTheme="minorHAnsi" w:eastAsiaTheme="minorHAnsi" w:hAnsiTheme="minorHAnsi" w:cstheme="minorBidi"/>
+          <w:rFonts w:asciiTheme="minorHAnsi" w:eastAsiaTheme="minorHAnsi" w:hAnsiTheme="minorHAnsi" w:cstheme="minorHAnsi"/>
           <w:color w:val="auto"/>
           <w:sz w:val="22"/>
           <w:szCs w:val="22"/>
@@ -204,8 +266,14 @@
         <w:p>
           <w:pPr>
             <w:pStyle w:val="TOCHeading"/>
+            <w:rPr>
+              <w:rFonts w:asciiTheme="minorHAnsi" w:hAnsiTheme="minorHAnsi" w:cstheme="minorHAnsi"/>
+            </w:rPr>
           </w:pPr>
           <w:r>
+            <w:rPr>
+              <w:rFonts w:asciiTheme="minorHAnsi" w:hAnsiTheme="minorHAnsi" w:cstheme="minorHAnsi"/>
+            </w:rPr>
             <w:t>Table of Contents</w:t>
           </w:r>
         </w:p>
@@ -222,18 +290,28 @@
             </w:rPr>
           </w:pPr>
           <w:r>
+            <w:rPr>
+              <w:rFonts w:cstheme="minorHAnsi"/>
+            </w:rPr>
             <w:fldChar w:fldCharType="begin"/>
           </w:r>
           <w:r>
+            <w:rPr>
+              <w:rFonts w:cstheme="minorHAnsi"/>
+            </w:rPr>
             <w:instrText xml:space="preserve"> TOC \o "1-3" \h \z \u </w:instrText>
           </w:r>
           <w:r>
+            <w:rPr>
+              <w:rFonts w:cstheme="minorHAnsi"/>
+            </w:rPr>
             <w:fldChar w:fldCharType="separate"/>
           </w:r>
-          <w:hyperlink w:anchor="_Toc124276761" w:history="1">
+          <w:hyperlink w:anchor="_Toc127868626" w:history="1">
             <w:r>
               <w:rPr>
                 <w:rStyle w:val="Hyperlink"/>
+                <w:rFonts w:cstheme="minorHAnsi"/>
                 <w:noProof/>
               </w:rPr>
               <w:t>1.0</w:t>
@@ -248,6 +326,7 @@
             <w:r>
               <w:rPr>
                 <w:rStyle w:val="Hyperlink"/>
+                <w:rFonts w:cstheme="minorHAnsi"/>
                 <w:noProof/>
               </w:rPr>
               <w:t>Introduction</w:t>
@@ -271,7 +350,7 @@
                 <w:noProof/>
                 <w:webHidden/>
               </w:rPr>
-              <w:instrText xml:space="preserve"> PAGEREF _Toc124276761 \h </w:instrText>
+              <w:instrText xml:space="preserve"> PAGEREF _Toc127868626 \h </w:instrText>
             </w:r>
             <w:r>
               <w:rPr>
@@ -313,10 +392,11 @@
               <w:noProof/>
             </w:rPr>
           </w:pPr>
-          <w:hyperlink w:anchor="_Toc124276762" w:history="1">
+          <w:hyperlink w:anchor="_Toc127868627" w:history="1">
             <w:r>
               <w:rPr>
                 <w:rStyle w:val="Hyperlink"/>
+                <w:rFonts w:cstheme="minorHAnsi"/>
                 <w:noProof/>
               </w:rPr>
               <w:t>1.1 Overview</w:t>
@@ -340,7 +420,7 @@
                 <w:noProof/>
                 <w:webHidden/>
               </w:rPr>
-              <w:instrText xml:space="preserve"> PAGEREF _Toc124276762 \h </w:instrText>
+              <w:instrText xml:space="preserve"> PAGEREF _Toc127868627 \h </w:instrText>
             </w:r>
             <w:r>
               <w:rPr>
@@ -382,10 +462,11 @@
               <w:noProof/>
             </w:rPr>
           </w:pPr>
-          <w:hyperlink w:anchor="_Toc124276763" w:history="1">
+          <w:hyperlink w:anchor="_Toc127868628" w:history="1">
             <w:r>
               <w:rPr>
                 <w:rStyle w:val="Hyperlink"/>
+                <w:rFonts w:cstheme="minorHAnsi"/>
                 <w:noProof/>
               </w:rPr>
               <w:t>1.2 Project Goals</w:t>
@@ -409,7 +490,7 @@
                 <w:noProof/>
                 <w:webHidden/>
               </w:rPr>
-              <w:instrText xml:space="preserve"> PAGEREF _Toc124276763 \h </w:instrText>
+              <w:instrText xml:space="preserve"> PAGEREF _Toc127868628 \h </w:instrText>
             </w:r>
             <w:r>
               <w:rPr>
@@ -451,13 +532,14 @@
               <w:noProof/>
             </w:rPr>
           </w:pPr>
-          <w:hyperlink w:anchor="_Toc124276764" w:history="1">
+          <w:hyperlink w:anchor="_Toc127868629" w:history="1">
             <w:r>
               <w:rPr>
                 <w:rStyle w:val="Hyperlink"/>
-                <w:noProof/>
-              </w:rPr>
-              <w:t>1.3  Definitions and Acronyms</w:t>
+                <w:rFonts w:cstheme="minorHAnsi"/>
+                <w:noProof/>
+              </w:rPr>
+              <w:t>1.3 Definitions and Acronyms</w:t>
             </w:r>
             <w:r>
               <w:rPr>
@@ -478,7 +560,7 @@
                 <w:noProof/>
                 <w:webHidden/>
               </w:rPr>
-              <w:instrText xml:space="preserve"> PAGEREF _Toc124276764 \h </w:instrText>
+              <w:instrText xml:space="preserve"> PAGEREF _Toc127868629 \h </w:instrText>
             </w:r>
             <w:r>
               <w:rPr>
@@ -520,13 +602,14 @@
               <w:noProof/>
             </w:rPr>
           </w:pPr>
-          <w:hyperlink w:anchor="_Toc124276765" w:history="1">
+          <w:hyperlink w:anchor="_Toc127868630" w:history="1">
             <w:r>
               <w:rPr>
                 <w:rStyle w:val="Hyperlink"/>
-                <w:noProof/>
-              </w:rPr>
-              <w:t>1.4  Assumptions</w:t>
+                <w:rFonts w:cstheme="minorHAnsi"/>
+                <w:noProof/>
+              </w:rPr>
+              <w:t>1.4 Assumptions</w:t>
             </w:r>
             <w:r>
               <w:rPr>
@@ -547,7 +630,7 @@
                 <w:noProof/>
                 <w:webHidden/>
               </w:rPr>
-              <w:instrText xml:space="preserve"> PAGEREF _Toc124276765 \h </w:instrText>
+              <w:instrText xml:space="preserve"> PAGEREF _Toc127868630 \h </w:instrText>
             </w:r>
             <w:r>
               <w:rPr>
@@ -589,13 +672,14 @@
               <w:noProof/>
             </w:rPr>
           </w:pPr>
-          <w:hyperlink w:anchor="_Toc124276766" w:history="1">
+          <w:hyperlink w:anchor="_Toc127868631" w:history="1">
             <w:r>
               <w:rPr>
                 <w:rStyle w:val="Hyperlink"/>
-                <w:noProof/>
-              </w:rPr>
-              <w:t>2.0  Design Constraints</w:t>
+                <w:rFonts w:cstheme="minorHAnsi"/>
+                <w:noProof/>
+              </w:rPr>
+              <w:t>2.0 Design Constraints</w:t>
             </w:r>
             <w:r>
               <w:rPr>
@@ -616,7 +700,7 @@
                 <w:noProof/>
                 <w:webHidden/>
               </w:rPr>
-              <w:instrText xml:space="preserve"> PAGEREF _Toc124276766 \h </w:instrText>
+              <w:instrText xml:space="preserve"> PAGEREF _Toc127868631 \h </w:instrText>
             </w:r>
             <w:r>
               <w:rPr>
@@ -658,13 +742,14 @@
               <w:noProof/>
             </w:rPr>
           </w:pPr>
-          <w:hyperlink w:anchor="_Toc124276767" w:history="1">
+          <w:hyperlink w:anchor="_Toc127868632" w:history="1">
             <w:r>
               <w:rPr>
                 <w:rStyle w:val="Hyperlink"/>
-                <w:noProof/>
-              </w:rPr>
-              <w:t>2.1  Environment</w:t>
+                <w:rFonts w:cstheme="minorHAnsi"/>
+                <w:noProof/>
+              </w:rPr>
+              <w:t>2.1 Environment</w:t>
             </w:r>
             <w:r>
               <w:rPr>
@@ -685,7 +770,7 @@
                 <w:noProof/>
                 <w:webHidden/>
               </w:rPr>
-              <w:instrText xml:space="preserve"> PAGEREF _Toc124276767 \h </w:instrText>
+              <w:instrText xml:space="preserve"> PAGEREF _Toc127868632 \h </w:instrText>
             </w:r>
             <w:r>
               <w:rPr>
@@ -705,7 +790,7 @@
                 <w:noProof/>
                 <w:webHidden/>
               </w:rPr>
-              <w:t>3</w:t>
+              <w:t>4</w:t>
             </w:r>
             <w:r>
               <w:rPr>
@@ -727,13 +812,14 @@
               <w:noProof/>
             </w:rPr>
           </w:pPr>
-          <w:hyperlink w:anchor="_Toc124276768" w:history="1">
+          <w:hyperlink w:anchor="_Toc127868633" w:history="1">
             <w:r>
               <w:rPr>
                 <w:rStyle w:val="Hyperlink"/>
-                <w:noProof/>
-              </w:rPr>
-              <w:t>2.2  User Characteristics</w:t>
+                <w:rFonts w:cstheme="minorHAnsi"/>
+                <w:noProof/>
+              </w:rPr>
+              <w:t>2.3 System</w:t>
             </w:r>
             <w:r>
               <w:rPr>
@@ -754,7 +840,7 @@
                 <w:noProof/>
                 <w:webHidden/>
               </w:rPr>
-              <w:instrText xml:space="preserve"> PAGEREF _Toc124276768 \h </w:instrText>
+              <w:instrText xml:space="preserve"> PAGEREF _Toc127868633 \h </w:instrText>
             </w:r>
             <w:r>
               <w:rPr>
@@ -774,76 +860,7 @@
                 <w:noProof/>
                 <w:webHidden/>
               </w:rPr>
-              <w:t>3</w:t>
-            </w:r>
-            <w:r>
-              <w:rPr>
-                <w:noProof/>
-                <w:webHidden/>
-              </w:rPr>
-              <w:fldChar w:fldCharType="end"/>
-            </w:r>
-          </w:hyperlink>
-        </w:p>
-        <w:p>
-          <w:pPr>
-            <w:pStyle w:val="TOC2"/>
-            <w:tabs>
-              <w:tab w:val="right" w:leader="dot" w:pos="9350"/>
-            </w:tabs>
-            <w:rPr>
-              <w:rFonts w:eastAsiaTheme="minorEastAsia"/>
-              <w:noProof/>
-            </w:rPr>
-          </w:pPr>
-          <w:hyperlink w:anchor="_Toc124276769" w:history="1">
-            <w:r>
-              <w:rPr>
-                <w:rStyle w:val="Hyperlink"/>
-                <w:noProof/>
-              </w:rPr>
-              <w:t>2.3  System</w:t>
-            </w:r>
-            <w:r>
-              <w:rPr>
-                <w:noProof/>
-                <w:webHidden/>
-              </w:rPr>
-              <w:tab/>
-            </w:r>
-            <w:r>
-              <w:rPr>
-                <w:noProof/>
-                <w:webHidden/>
-              </w:rPr>
-              <w:fldChar w:fldCharType="begin"/>
-            </w:r>
-            <w:r>
-              <w:rPr>
-                <w:noProof/>
-                <w:webHidden/>
-              </w:rPr>
-              <w:instrText xml:space="preserve"> PAGEREF _Toc124276769 \h </w:instrText>
-            </w:r>
-            <w:r>
-              <w:rPr>
-                <w:noProof/>
-                <w:webHidden/>
-              </w:rPr>
-            </w:r>
-            <w:r>
-              <w:rPr>
-                <w:noProof/>
-                <w:webHidden/>
-              </w:rPr>
-              <w:fldChar w:fldCharType="separate"/>
-            </w:r>
-            <w:r>
-              <w:rPr>
-                <w:noProof/>
-                <w:webHidden/>
-              </w:rPr>
-              <w:t>3</w:t>
+              <w:t>4</w:t>
             </w:r>
             <w:r>
               <w:rPr>
@@ -865,13 +882,14 @@
               <w:noProof/>
             </w:rPr>
           </w:pPr>
-          <w:hyperlink w:anchor="_Toc124276770" w:history="1">
+          <w:hyperlink w:anchor="_Toc127868634" w:history="1">
             <w:r>
               <w:rPr>
                 <w:rStyle w:val="Hyperlink"/>
-                <w:noProof/>
-              </w:rPr>
-              <w:t>3.0  Functional Requirements</w:t>
+                <w:rFonts w:cstheme="minorHAnsi"/>
+                <w:noProof/>
+              </w:rPr>
+              <w:t>3.0 Functional Requirements</w:t>
             </w:r>
             <w:r>
               <w:rPr>
@@ -892,7 +910,7 @@
                 <w:noProof/>
                 <w:webHidden/>
               </w:rPr>
-              <w:instrText xml:space="preserve"> PAGEREF _Toc124276770 \h </w:instrText>
+              <w:instrText xml:space="preserve"> PAGEREF _Toc127868634 \h </w:instrText>
             </w:r>
             <w:r>
               <w:rPr>
@@ -912,7 +930,7 @@
                 <w:noProof/>
                 <w:webHidden/>
               </w:rPr>
-              <w:t>3</w:t>
+              <w:t>4</w:t>
             </w:r>
             <w:r>
               <w:rPr>
@@ -925,766 +943,13 @@
         </w:p>
         <w:p>
           <w:pPr>
-            <w:pStyle w:val="TOC1"/>
-            <w:tabs>
-              <w:tab w:val="right" w:leader="dot" w:pos="9350"/>
-            </w:tabs>
             <w:rPr>
-              <w:rFonts w:eastAsiaTheme="minorEastAsia"/>
-              <w:noProof/>
+              <w:rFonts w:cstheme="minorHAnsi"/>
             </w:rPr>
           </w:pPr>
-          <w:hyperlink w:anchor="_Toc124276771" w:history="1">
-            <w:r>
-              <w:rPr>
-                <w:rStyle w:val="Hyperlink"/>
-                <w:noProof/>
-              </w:rPr>
-              <w:t>4.0  Non-Functional Requirements</w:t>
-            </w:r>
-            <w:r>
-              <w:rPr>
-                <w:noProof/>
-                <w:webHidden/>
-              </w:rPr>
-              <w:tab/>
-            </w:r>
-            <w:r>
-              <w:rPr>
-                <w:noProof/>
-                <w:webHidden/>
-              </w:rPr>
-              <w:fldChar w:fldCharType="begin"/>
-            </w:r>
-            <w:r>
-              <w:rPr>
-                <w:noProof/>
-                <w:webHidden/>
-              </w:rPr>
-              <w:instrText xml:space="preserve"> PAGEREF _Toc124276771 \h </w:instrText>
-            </w:r>
-            <w:r>
-              <w:rPr>
-                <w:noProof/>
-                <w:webHidden/>
-              </w:rPr>
-            </w:r>
-            <w:r>
-              <w:rPr>
-                <w:noProof/>
-                <w:webHidden/>
-              </w:rPr>
-              <w:fldChar w:fldCharType="separate"/>
-            </w:r>
-            <w:r>
-              <w:rPr>
-                <w:noProof/>
-                <w:webHidden/>
-              </w:rPr>
-              <w:t>3</w:t>
-            </w:r>
-            <w:r>
-              <w:rPr>
-                <w:noProof/>
-                <w:webHidden/>
-              </w:rPr>
-              <w:fldChar w:fldCharType="end"/>
-            </w:r>
-          </w:hyperlink>
-        </w:p>
-        <w:p>
-          <w:pPr>
-            <w:pStyle w:val="TOC2"/>
-            <w:tabs>
-              <w:tab w:val="right" w:leader="dot" w:pos="9350"/>
-            </w:tabs>
-            <w:rPr>
-              <w:rFonts w:eastAsiaTheme="minorEastAsia"/>
-              <w:noProof/>
-            </w:rPr>
-          </w:pPr>
-          <w:hyperlink w:anchor="_Toc124276772" w:history="1">
-            <w:r>
-              <w:rPr>
-                <w:rStyle w:val="Hyperlink"/>
-                <w:noProof/>
-              </w:rPr>
-              <w:t>4.1 Security</w:t>
-            </w:r>
-            <w:r>
-              <w:rPr>
-                <w:noProof/>
-                <w:webHidden/>
-              </w:rPr>
-              <w:tab/>
-            </w:r>
-            <w:r>
-              <w:rPr>
-                <w:noProof/>
-                <w:webHidden/>
-              </w:rPr>
-              <w:fldChar w:fldCharType="begin"/>
-            </w:r>
-            <w:r>
-              <w:rPr>
-                <w:noProof/>
-                <w:webHidden/>
-              </w:rPr>
-              <w:instrText xml:space="preserve"> PAGEREF _Toc124276772 \h </w:instrText>
-            </w:r>
-            <w:r>
-              <w:rPr>
-                <w:noProof/>
-                <w:webHidden/>
-              </w:rPr>
-            </w:r>
-            <w:r>
-              <w:rPr>
-                <w:noProof/>
-                <w:webHidden/>
-              </w:rPr>
-              <w:fldChar w:fldCharType="separate"/>
-            </w:r>
-            <w:r>
-              <w:rPr>
-                <w:noProof/>
-                <w:webHidden/>
-              </w:rPr>
-              <w:t>3</w:t>
-            </w:r>
-            <w:r>
-              <w:rPr>
-                <w:noProof/>
-                <w:webHidden/>
-              </w:rPr>
-              <w:fldChar w:fldCharType="end"/>
-            </w:r>
-          </w:hyperlink>
-        </w:p>
-        <w:p>
-          <w:pPr>
-            <w:pStyle w:val="TOC2"/>
-            <w:tabs>
-              <w:tab w:val="right" w:leader="dot" w:pos="9350"/>
-            </w:tabs>
-            <w:rPr>
-              <w:rFonts w:eastAsiaTheme="minorEastAsia"/>
-              <w:noProof/>
-            </w:rPr>
-          </w:pPr>
-          <w:hyperlink w:anchor="_Toc124276773" w:history="1">
-            <w:r>
-              <w:rPr>
-                <w:rStyle w:val="Hyperlink"/>
-                <w:noProof/>
-              </w:rPr>
-              <w:t>4.2 Capacity</w:t>
-            </w:r>
-            <w:r>
-              <w:rPr>
-                <w:noProof/>
-                <w:webHidden/>
-              </w:rPr>
-              <w:tab/>
-            </w:r>
-            <w:r>
-              <w:rPr>
-                <w:noProof/>
-                <w:webHidden/>
-              </w:rPr>
-              <w:fldChar w:fldCharType="begin"/>
-            </w:r>
-            <w:r>
-              <w:rPr>
-                <w:noProof/>
-                <w:webHidden/>
-              </w:rPr>
-              <w:instrText xml:space="preserve"> PAGEREF _Toc124276773 \h </w:instrText>
-            </w:r>
-            <w:r>
-              <w:rPr>
-                <w:noProof/>
-                <w:webHidden/>
-              </w:rPr>
-            </w:r>
-            <w:r>
-              <w:rPr>
-                <w:noProof/>
-                <w:webHidden/>
-              </w:rPr>
-              <w:fldChar w:fldCharType="separate"/>
-            </w:r>
-            <w:r>
-              <w:rPr>
-                <w:noProof/>
-                <w:webHidden/>
-              </w:rPr>
-              <w:t>4</w:t>
-            </w:r>
-            <w:r>
-              <w:rPr>
-                <w:noProof/>
-                <w:webHidden/>
-              </w:rPr>
-              <w:fldChar w:fldCharType="end"/>
-            </w:r>
-          </w:hyperlink>
-        </w:p>
-        <w:p>
-          <w:pPr>
-            <w:pStyle w:val="TOC2"/>
-            <w:tabs>
-              <w:tab w:val="right" w:leader="dot" w:pos="9350"/>
-            </w:tabs>
-            <w:rPr>
-              <w:rFonts w:eastAsiaTheme="minorEastAsia"/>
-              <w:noProof/>
-            </w:rPr>
-          </w:pPr>
-          <w:hyperlink w:anchor="_Toc124276774" w:history="1">
-            <w:r>
-              <w:rPr>
-                <w:rStyle w:val="Hyperlink"/>
-                <w:noProof/>
-              </w:rPr>
-              <w:t>4.3 Usability</w:t>
-            </w:r>
-            <w:r>
-              <w:rPr>
-                <w:noProof/>
-                <w:webHidden/>
-              </w:rPr>
-              <w:tab/>
-            </w:r>
-            <w:r>
-              <w:rPr>
-                <w:noProof/>
-                <w:webHidden/>
-              </w:rPr>
-              <w:fldChar w:fldCharType="begin"/>
-            </w:r>
-            <w:r>
-              <w:rPr>
-                <w:noProof/>
-                <w:webHidden/>
-              </w:rPr>
-              <w:instrText xml:space="preserve"> PAGEREF _Toc124276774 \h </w:instrText>
-            </w:r>
-            <w:r>
-              <w:rPr>
-                <w:noProof/>
-                <w:webHidden/>
-              </w:rPr>
-            </w:r>
-            <w:r>
-              <w:rPr>
-                <w:noProof/>
-                <w:webHidden/>
-              </w:rPr>
-              <w:fldChar w:fldCharType="separate"/>
-            </w:r>
-            <w:r>
-              <w:rPr>
-                <w:noProof/>
-                <w:webHidden/>
-              </w:rPr>
-              <w:t>4</w:t>
-            </w:r>
-            <w:r>
-              <w:rPr>
-                <w:noProof/>
-                <w:webHidden/>
-              </w:rPr>
-              <w:fldChar w:fldCharType="end"/>
-            </w:r>
-          </w:hyperlink>
-        </w:p>
-        <w:p>
-          <w:pPr>
-            <w:pStyle w:val="TOC2"/>
-            <w:tabs>
-              <w:tab w:val="right" w:leader="dot" w:pos="9350"/>
-            </w:tabs>
-            <w:rPr>
-              <w:rFonts w:eastAsiaTheme="minorEastAsia"/>
-              <w:noProof/>
-            </w:rPr>
-          </w:pPr>
-          <w:hyperlink w:anchor="_Toc124276775" w:history="1">
-            <w:r>
-              <w:rPr>
-                <w:rStyle w:val="Hyperlink"/>
-                <w:noProof/>
-              </w:rPr>
-              <w:t>4.8 Other</w:t>
-            </w:r>
-            <w:r>
-              <w:rPr>
-                <w:noProof/>
-                <w:webHidden/>
-              </w:rPr>
-              <w:tab/>
-            </w:r>
-            <w:r>
-              <w:rPr>
-                <w:noProof/>
-                <w:webHidden/>
-              </w:rPr>
-              <w:fldChar w:fldCharType="begin"/>
-            </w:r>
-            <w:r>
-              <w:rPr>
-                <w:noProof/>
-                <w:webHidden/>
-              </w:rPr>
-              <w:instrText xml:space="preserve"> PAGEREF _Toc124276775 \h </w:instrText>
-            </w:r>
-            <w:r>
-              <w:rPr>
-                <w:noProof/>
-                <w:webHidden/>
-              </w:rPr>
-            </w:r>
-            <w:r>
-              <w:rPr>
-                <w:noProof/>
-                <w:webHidden/>
-              </w:rPr>
-              <w:fldChar w:fldCharType="separate"/>
-            </w:r>
-            <w:r>
-              <w:rPr>
-                <w:noProof/>
-                <w:webHidden/>
-              </w:rPr>
-              <w:t>4</w:t>
-            </w:r>
-            <w:r>
-              <w:rPr>
-                <w:noProof/>
-                <w:webHidden/>
-              </w:rPr>
-              <w:fldChar w:fldCharType="end"/>
-            </w:r>
-          </w:hyperlink>
-        </w:p>
-        <w:p>
-          <w:pPr>
-            <w:pStyle w:val="TOC1"/>
-            <w:tabs>
-              <w:tab w:val="right" w:leader="dot" w:pos="9350"/>
-            </w:tabs>
-            <w:rPr>
-              <w:rFonts w:eastAsiaTheme="minorEastAsia"/>
-              <w:noProof/>
-            </w:rPr>
-          </w:pPr>
-          <w:hyperlink w:anchor="_Toc124276776" w:history="1">
-            <w:r>
-              <w:rPr>
-                <w:rStyle w:val="Hyperlink"/>
-                <w:noProof/>
-              </w:rPr>
-              <w:t>5.0  External Interface Requirements</w:t>
-            </w:r>
-            <w:r>
-              <w:rPr>
-                <w:noProof/>
-                <w:webHidden/>
-              </w:rPr>
-              <w:tab/>
-            </w:r>
-            <w:r>
-              <w:rPr>
-                <w:noProof/>
-                <w:webHidden/>
-              </w:rPr>
-              <w:fldChar w:fldCharType="begin"/>
-            </w:r>
-            <w:r>
-              <w:rPr>
-                <w:noProof/>
-                <w:webHidden/>
-              </w:rPr>
-              <w:instrText xml:space="preserve"> PAGEREF _Toc124276776 \h </w:instrText>
-            </w:r>
-            <w:r>
-              <w:rPr>
-                <w:noProof/>
-                <w:webHidden/>
-              </w:rPr>
-            </w:r>
-            <w:r>
-              <w:rPr>
-                <w:noProof/>
-                <w:webHidden/>
-              </w:rPr>
-              <w:fldChar w:fldCharType="separate"/>
-            </w:r>
-            <w:r>
-              <w:rPr>
-                <w:noProof/>
-                <w:webHidden/>
-              </w:rPr>
-              <w:t>4</w:t>
-            </w:r>
-            <w:r>
-              <w:rPr>
-                <w:noProof/>
-                <w:webHidden/>
-              </w:rPr>
-              <w:fldChar w:fldCharType="end"/>
-            </w:r>
-          </w:hyperlink>
-        </w:p>
-        <w:p>
-          <w:pPr>
-            <w:pStyle w:val="TOC2"/>
-            <w:tabs>
-              <w:tab w:val="right" w:leader="dot" w:pos="9350"/>
-            </w:tabs>
-            <w:rPr>
-              <w:rFonts w:eastAsiaTheme="minorEastAsia"/>
-              <w:noProof/>
-            </w:rPr>
-          </w:pPr>
-          <w:hyperlink w:anchor="_Toc124276777" w:history="1">
-            <w:r>
-              <w:rPr>
-                <w:rStyle w:val="Hyperlink"/>
-                <w:noProof/>
-              </w:rPr>
-              <w:t>5.1 User Interface Requirements</w:t>
-            </w:r>
-            <w:r>
-              <w:rPr>
-                <w:noProof/>
-                <w:webHidden/>
-              </w:rPr>
-              <w:tab/>
-            </w:r>
-            <w:r>
-              <w:rPr>
-                <w:noProof/>
-                <w:webHidden/>
-              </w:rPr>
-              <w:fldChar w:fldCharType="begin"/>
-            </w:r>
-            <w:r>
-              <w:rPr>
-                <w:noProof/>
-                <w:webHidden/>
-              </w:rPr>
-              <w:instrText xml:space="preserve"> PAGEREF _Toc124276777 \h </w:instrText>
-            </w:r>
-            <w:r>
-              <w:rPr>
-                <w:noProof/>
-                <w:webHidden/>
-              </w:rPr>
-            </w:r>
-            <w:r>
-              <w:rPr>
-                <w:noProof/>
-                <w:webHidden/>
-              </w:rPr>
-              <w:fldChar w:fldCharType="separate"/>
-            </w:r>
-            <w:r>
-              <w:rPr>
-                <w:noProof/>
-                <w:webHidden/>
-              </w:rPr>
-              <w:t>4</w:t>
-            </w:r>
-            <w:r>
-              <w:rPr>
-                <w:noProof/>
-                <w:webHidden/>
-              </w:rPr>
-              <w:fldChar w:fldCharType="end"/>
-            </w:r>
-          </w:hyperlink>
-        </w:p>
-        <w:p>
-          <w:pPr>
-            <w:pStyle w:val="TOC2"/>
-            <w:tabs>
-              <w:tab w:val="right" w:leader="dot" w:pos="9350"/>
-            </w:tabs>
-            <w:rPr>
-              <w:rFonts w:eastAsiaTheme="minorEastAsia"/>
-              <w:noProof/>
-            </w:rPr>
-          </w:pPr>
-          <w:hyperlink w:anchor="_Toc124276778" w:history="1">
-            <w:r>
-              <w:rPr>
-                <w:rStyle w:val="Hyperlink"/>
-                <w:noProof/>
-              </w:rPr>
-              <w:t>5.2 Hardware Interface Requirements</w:t>
-            </w:r>
-            <w:r>
-              <w:rPr>
-                <w:noProof/>
-                <w:webHidden/>
-              </w:rPr>
-              <w:tab/>
-            </w:r>
-            <w:r>
-              <w:rPr>
-                <w:noProof/>
-                <w:webHidden/>
-              </w:rPr>
-              <w:fldChar w:fldCharType="begin"/>
-            </w:r>
-            <w:r>
-              <w:rPr>
-                <w:noProof/>
-                <w:webHidden/>
-              </w:rPr>
-              <w:instrText xml:space="preserve"> PAGEREF _Toc124276778 \h </w:instrText>
-            </w:r>
-            <w:r>
-              <w:rPr>
-                <w:noProof/>
-                <w:webHidden/>
-              </w:rPr>
-            </w:r>
-            <w:r>
-              <w:rPr>
-                <w:noProof/>
-                <w:webHidden/>
-              </w:rPr>
-              <w:fldChar w:fldCharType="separate"/>
-            </w:r>
-            <w:r>
-              <w:rPr>
-                <w:noProof/>
-                <w:webHidden/>
-              </w:rPr>
-              <w:t>4</w:t>
-            </w:r>
-            <w:r>
-              <w:rPr>
-                <w:noProof/>
-                <w:webHidden/>
-              </w:rPr>
-              <w:fldChar w:fldCharType="end"/>
-            </w:r>
-          </w:hyperlink>
-        </w:p>
-        <w:p>
-          <w:pPr>
-            <w:pStyle w:val="TOC2"/>
-            <w:tabs>
-              <w:tab w:val="right" w:leader="dot" w:pos="9350"/>
-            </w:tabs>
-            <w:rPr>
-              <w:rFonts w:eastAsiaTheme="minorEastAsia"/>
-              <w:noProof/>
-            </w:rPr>
-          </w:pPr>
-          <w:hyperlink w:anchor="_Toc124276779" w:history="1">
-            <w:r>
-              <w:rPr>
-                <w:rStyle w:val="Hyperlink"/>
-                <w:noProof/>
-              </w:rPr>
-              <w:t>5.3 Software Interface Requirements</w:t>
-            </w:r>
-            <w:r>
-              <w:rPr>
-                <w:noProof/>
-                <w:webHidden/>
-              </w:rPr>
-              <w:tab/>
-            </w:r>
-            <w:r>
-              <w:rPr>
-                <w:noProof/>
-                <w:webHidden/>
-              </w:rPr>
-              <w:fldChar w:fldCharType="begin"/>
-            </w:r>
-            <w:r>
-              <w:rPr>
-                <w:noProof/>
-                <w:webHidden/>
-              </w:rPr>
-              <w:instrText xml:space="preserve"> PAGEREF _Toc124276779 \h </w:instrText>
-            </w:r>
-            <w:r>
-              <w:rPr>
-                <w:noProof/>
-                <w:webHidden/>
-              </w:rPr>
-            </w:r>
-            <w:r>
-              <w:rPr>
-                <w:noProof/>
-                <w:webHidden/>
-              </w:rPr>
-              <w:fldChar w:fldCharType="separate"/>
-            </w:r>
-            <w:r>
-              <w:rPr>
-                <w:noProof/>
-                <w:webHidden/>
-              </w:rPr>
-              <w:t>4</w:t>
-            </w:r>
-            <w:r>
-              <w:rPr>
-                <w:noProof/>
-                <w:webHidden/>
-              </w:rPr>
-              <w:fldChar w:fldCharType="end"/>
-            </w:r>
-          </w:hyperlink>
-        </w:p>
-        <w:p>
-          <w:pPr>
-            <w:pStyle w:val="TOC2"/>
-            <w:tabs>
-              <w:tab w:val="right" w:leader="dot" w:pos="9350"/>
-            </w:tabs>
-            <w:rPr>
-              <w:rFonts w:eastAsiaTheme="minorEastAsia"/>
-              <w:noProof/>
-            </w:rPr>
-          </w:pPr>
-          <w:hyperlink w:anchor="_Toc124276780" w:history="1">
-            <w:r>
-              <w:rPr>
-                <w:rStyle w:val="Hyperlink"/>
-                <w:noProof/>
-              </w:rPr>
-              <w:t>5.4 Communication Interface Requirements</w:t>
-            </w:r>
-            <w:r>
-              <w:rPr>
-                <w:noProof/>
-                <w:webHidden/>
-              </w:rPr>
-              <w:tab/>
-            </w:r>
-            <w:r>
-              <w:rPr>
-                <w:noProof/>
-                <w:webHidden/>
-              </w:rPr>
-              <w:fldChar w:fldCharType="begin"/>
-            </w:r>
-            <w:r>
-              <w:rPr>
-                <w:noProof/>
-                <w:webHidden/>
-              </w:rPr>
-              <w:instrText xml:space="preserve"> PAGEREF _Toc124276780 \h </w:instrText>
-            </w:r>
-            <w:r>
-              <w:rPr>
-                <w:noProof/>
-                <w:webHidden/>
-              </w:rPr>
-            </w:r>
-            <w:r>
-              <w:rPr>
-                <w:noProof/>
-                <w:webHidden/>
-              </w:rPr>
-              <w:fldChar w:fldCharType="separate"/>
-            </w:r>
-            <w:r>
-              <w:rPr>
-                <w:noProof/>
-                <w:webHidden/>
-              </w:rPr>
-              <w:t>4</w:t>
-            </w:r>
-            <w:r>
-              <w:rPr>
-                <w:noProof/>
-                <w:webHidden/>
-              </w:rPr>
-              <w:fldChar w:fldCharType="end"/>
-            </w:r>
-          </w:hyperlink>
-        </w:p>
-        <w:p>
-          <w:pPr>
-            <w:pStyle w:val="TOC1"/>
-            <w:tabs>
-              <w:tab w:val="right" w:leader="dot" w:pos="9350"/>
-            </w:tabs>
-            <w:rPr>
-              <w:rFonts w:eastAsiaTheme="minorEastAsia"/>
-              <w:noProof/>
-            </w:rPr>
-          </w:pPr>
-          <w:hyperlink w:anchor="_Toc124276781" w:history="1">
-            <w:r>
-              <w:rPr>
-                <w:rStyle w:val="Hyperlink"/>
-                <w:noProof/>
-              </w:rPr>
-              <w:t>APPENDICES</w:t>
-            </w:r>
-            <w:r>
-              <w:rPr>
-                <w:noProof/>
-                <w:webHidden/>
-              </w:rPr>
-              <w:tab/>
-            </w:r>
-            <w:r>
-              <w:rPr>
-                <w:noProof/>
-                <w:webHidden/>
-              </w:rPr>
-              <w:fldChar w:fldCharType="begin"/>
-            </w:r>
-            <w:r>
-              <w:rPr>
-                <w:noProof/>
-                <w:webHidden/>
-              </w:rPr>
-              <w:instrText xml:space="preserve"> PAGEREF _Toc124276781 \h </w:instrText>
-            </w:r>
-            <w:r>
-              <w:rPr>
-                <w:noProof/>
-                <w:webHidden/>
-              </w:rPr>
-            </w:r>
-            <w:r>
-              <w:rPr>
-                <w:noProof/>
-                <w:webHidden/>
-              </w:rPr>
-              <w:fldChar w:fldCharType="separate"/>
-            </w:r>
-            <w:r>
-              <w:rPr>
-                <w:noProof/>
-                <w:webHidden/>
-              </w:rPr>
-              <w:t>4</w:t>
-            </w:r>
-            <w:r>
-              <w:rPr>
-                <w:noProof/>
-                <w:webHidden/>
-              </w:rPr>
-              <w:fldChar w:fldCharType="end"/>
-            </w:r>
-          </w:hyperlink>
-        </w:p>
-        <w:p>
           <w:r>
             <w:rPr>
+              <w:rFonts w:cstheme="minorHAnsi"/>
               <w:b/>
               <w:bCs/>
               <w:noProof/>
@@ -1694,14 +959,22 @@
         </w:p>
       </w:sdtContent>
     </w:sdt>
-    <w:p/>
-    <w:p/>
-    <w:p/>
-    <w:p/>
-    <w:p/>
-    <w:p/>
-    <w:p/>
-    <w:p/>
+    <w:p>
+      <w:pPr>
+        <w:rPr>
+          <w:rFonts w:eastAsiaTheme="majorEastAsia" w:cstheme="minorHAnsi"/>
+          <w:color w:val="2F5496" w:themeColor="accent1" w:themeShade="BF"/>
+          <w:sz w:val="32"/>
+          <w:szCs w:val="32"/>
+        </w:rPr>
+      </w:pPr>
+      <w:r>
+        <w:rPr>
+          <w:rFonts w:cstheme="minorHAnsi"/>
+        </w:rPr>
+        <w:br w:type="page"/>
+      </w:r>
+    </w:p>
     <w:p>
       <w:pPr>
         <w:pStyle w:val="Heading1"/>
@@ -1709,64 +982,66 @@
           <w:ilvl w:val="0"/>
           <w:numId w:val="1"/>
         </w:numPr>
-      </w:pPr>
-      <w:bookmarkStart w:id="0" w:name="_Toc124276761"/>
-      <w:r>
+        <w:rPr>
+          <w:rFonts w:asciiTheme="minorHAnsi" w:hAnsiTheme="minorHAnsi" w:cstheme="minorHAnsi"/>
+        </w:rPr>
+      </w:pPr>
+      <w:bookmarkStart w:id="0" w:name="_Toc127868626"/>
+      <w:r>
+        <w:rPr>
+          <w:rFonts w:asciiTheme="minorHAnsi" w:hAnsiTheme="minorHAnsi" w:cstheme="minorHAnsi"/>
+        </w:rPr>
+        <w:lastRenderedPageBreak/>
         <w:t>Introduction</w:t>
       </w:r>
       <w:bookmarkEnd w:id="0"/>
     </w:p>
-    <w:p/>
+    <w:p>
+      <w:pPr>
+        <w:rPr>
+          <w:rFonts w:cstheme="minorHAnsi"/>
+        </w:rPr>
+      </w:pPr>
+    </w:p>
     <w:p>
       <w:pPr>
         <w:pStyle w:val="Heading2"/>
-      </w:pPr>
-      <w:bookmarkStart w:id="1" w:name="_Toc124276762"/>
-      <w:r>
+        <w:rPr>
+          <w:rFonts w:asciiTheme="minorHAnsi" w:hAnsiTheme="minorHAnsi" w:cstheme="minorHAnsi"/>
+        </w:rPr>
+      </w:pPr>
+      <w:bookmarkStart w:id="1" w:name="_Toc127868627"/>
+      <w:r>
+        <w:rPr>
+          <w:rFonts w:asciiTheme="minorHAnsi" w:hAnsiTheme="minorHAnsi" w:cstheme="minorHAnsi"/>
+        </w:rPr>
         <w:t>1.1 Overview</w:t>
       </w:r>
       <w:bookmarkEnd w:id="1"/>
     </w:p>
     <w:p>
+      <w:r>
+        <w:t>A mobile app implemented with JavaScript using React Native that can receive data from a user and view their playlist contents. The app will then be able to parse Spotify’s database of music and suggest music tracks based off the content in a playlist.</w:t>
+      </w:r>
+    </w:p>
+    <w:p>
       <w:pPr>
         <w:pStyle w:val="Heading2"/>
         <w:rPr>
-          <w:rFonts w:asciiTheme="minorHAnsi" w:eastAsiaTheme="minorHAnsi" w:hAnsiTheme="minorHAnsi" w:cstheme="minorBidi"/>
-          <w:color w:val="auto"/>
-          <w:sz w:val="22"/>
-          <w:szCs w:val="22"/>
-        </w:rPr>
-      </w:pPr>
-      <w:bookmarkStart w:id="2" w:name="_Toc124276763"/>
-      <w:r>
-        <w:rPr>
-          <w:rFonts w:asciiTheme="minorHAnsi" w:eastAsiaTheme="minorHAnsi" w:hAnsiTheme="minorHAnsi" w:cstheme="minorBidi"/>
-          <w:color w:val="auto"/>
-          <w:sz w:val="22"/>
-          <w:szCs w:val="22"/>
-        </w:rPr>
-        <w:t>A mobile app implemented with JavaScript using React Native that can receive data from a user and view their playlist contents. The app will then be able to parse Spotify’s database of music and suggest music tracks based off the content in a playlist.</w:t>
-      </w:r>
-    </w:p>
-    <w:p>
-      <w:pPr>
-        <w:pStyle w:val="Heading2"/>
-        <w:rPr>
-          <w:rFonts w:asciiTheme="minorHAnsi" w:eastAsiaTheme="minorHAnsi" w:hAnsiTheme="minorHAnsi" w:cstheme="minorBidi"/>
-          <w:color w:val="auto"/>
-          <w:sz w:val="22"/>
-          <w:szCs w:val="22"/>
-        </w:rPr>
-      </w:pPr>
-    </w:p>
-    <w:p>
-      <w:pPr>
-        <w:pStyle w:val="Heading2"/>
-      </w:pPr>
-      <w:r>
+          <w:rFonts w:asciiTheme="minorHAnsi" w:hAnsiTheme="minorHAnsi" w:cstheme="minorHAnsi"/>
+        </w:rPr>
+      </w:pPr>
+      <w:bookmarkStart w:id="2" w:name="_Toc127868628"/>
+      <w:r>
+        <w:rPr>
+          <w:rFonts w:asciiTheme="minorHAnsi" w:hAnsiTheme="minorHAnsi" w:cstheme="minorHAnsi"/>
+        </w:rPr>
         <w:t xml:space="preserve">1.2 </w:t>
       </w:r>
       <w:r>
+        <w:rPr>
+          <w:rFonts w:asciiTheme="minorHAnsi" w:hAnsiTheme="minorHAnsi" w:cstheme="minorHAnsi"/>
+        </w:rPr>
         <w:t>Project Goals</w:t>
       </w:r>
       <w:bookmarkEnd w:id="2"/>
@@ -1776,14 +1051,20 @@
         <w:pStyle w:val="ListParagraph"/>
         <w:numPr>
           <w:ilvl w:val="0"/>
-          <w:numId w:val="3"/>
+          <w:numId w:val="12"/>
         </w:numPr>
       </w:pPr>
       <w:r>
         <w:t>Develop a</w:t>
       </w:r>
       <w:r>
-        <w:t xml:space="preserve"> mobile application utilizing React-Native</w:t>
+        <w:t xml:space="preserve"> mobile application </w:t>
+      </w:r>
+      <w:r>
+        <w:t>using</w:t>
+      </w:r>
+      <w:r>
+        <w:t xml:space="preserve"> React-Native</w:t>
       </w:r>
       <w:r>
         <w:t xml:space="preserve"> for both iOS and </w:t>
@@ -1797,7 +1078,7 @@
         <w:pStyle w:val="ListParagraph"/>
         <w:numPr>
           <w:ilvl w:val="0"/>
-          <w:numId w:val="3"/>
+          <w:numId w:val="12"/>
         </w:numPr>
       </w:pPr>
       <w:r>
@@ -1815,7 +1096,7 @@
         <w:pStyle w:val="ListParagraph"/>
         <w:numPr>
           <w:ilvl w:val="0"/>
-          <w:numId w:val="3"/>
+          <w:numId w:val="12"/>
         </w:numPr>
       </w:pPr>
       <w:r>
@@ -1825,78 +1106,194 @@
     <w:p>
       <w:pPr>
         <w:pStyle w:val="Heading2"/>
-      </w:pPr>
-      <w:bookmarkStart w:id="3" w:name="_Toc124276764"/>
-      <w:r>
+        <w:rPr>
+          <w:rFonts w:asciiTheme="minorHAnsi" w:hAnsiTheme="minorHAnsi" w:cstheme="minorHAnsi"/>
+        </w:rPr>
+      </w:pPr>
+      <w:bookmarkStart w:id="3" w:name="_Toc127868629"/>
+      <w:r>
+        <w:rPr>
+          <w:rFonts w:asciiTheme="minorHAnsi" w:hAnsiTheme="minorHAnsi" w:cstheme="minorHAnsi"/>
+        </w:rPr>
         <w:t>1.3 Definitions</w:t>
       </w:r>
       <w:r>
+        <w:rPr>
+          <w:rFonts w:asciiTheme="minorHAnsi" w:hAnsiTheme="minorHAnsi" w:cstheme="minorHAnsi"/>
+        </w:rPr>
         <w:t xml:space="preserve"> and Acronyms</w:t>
       </w:r>
       <w:bookmarkEnd w:id="3"/>
     </w:p>
     <w:p>
-      <w:r>
+      <w:pPr>
+        <w:rPr>
+          <w:rFonts w:cstheme="minorHAnsi"/>
+        </w:rPr>
+      </w:pPr>
+      <w:r>
+        <w:rPr>
+          <w:rFonts w:cstheme="minorHAnsi"/>
+        </w:rPr>
         <w:t xml:space="preserve">API: application programming interface. </w:t>
       </w:r>
     </w:p>
     <w:p>
-      <w:r>
+      <w:pPr>
+        <w:rPr>
+          <w:rFonts w:cstheme="minorHAnsi"/>
+        </w:rPr>
+      </w:pPr>
+      <w:r>
+        <w:rPr>
+          <w:rFonts w:cstheme="minorHAnsi"/>
+        </w:rPr>
         <w:t>MD: metadata</w:t>
       </w:r>
     </w:p>
     <w:p>
-      <w:r>
+      <w:pPr>
+        <w:rPr>
+          <w:rFonts w:cstheme="minorHAnsi"/>
+        </w:rPr>
+      </w:pPr>
+      <w:r>
+        <w:rPr>
+          <w:rFonts w:cstheme="minorHAnsi"/>
+        </w:rPr>
         <w:t>DB: database</w:t>
       </w:r>
     </w:p>
     <w:p>
-      <w:r>
+      <w:pPr>
+        <w:rPr>
+          <w:rFonts w:cstheme="minorHAnsi"/>
+        </w:rPr>
+      </w:pPr>
+      <w:r>
+        <w:rPr>
+          <w:rFonts w:cstheme="minorHAnsi"/>
+        </w:rPr>
         <w:t>RN: React Native</w:t>
       </w:r>
     </w:p>
     <w:p>
       <w:pPr>
+        <w:rPr>
+          <w:rFonts w:cstheme="minorHAnsi"/>
+        </w:rPr>
+      </w:pPr>
+      <w:r>
+        <w:rPr>
+          <w:rFonts w:cstheme="minorHAnsi"/>
+        </w:rPr>
+        <w:t xml:space="preserve">JSON: </w:t>
+      </w:r>
+      <w:r>
+        <w:rPr>
+          <w:rFonts w:cstheme="minorHAnsi"/>
+        </w:rPr>
+        <w:t xml:space="preserve">JavaScript Object Notation. </w:t>
+      </w:r>
+      <w:r>
+        <w:rPr>
+          <w:rFonts w:cstheme="minorHAnsi"/>
+        </w:rPr>
+        <w:t>Open standard file format.</w:t>
+      </w:r>
+    </w:p>
+    <w:p>
+      <w:pPr>
         <w:pStyle w:val="Heading2"/>
-      </w:pPr>
-      <w:r>
+        <w:rPr>
+          <w:rFonts w:asciiTheme="minorHAnsi" w:hAnsiTheme="minorHAnsi" w:cstheme="minorHAnsi"/>
+        </w:rPr>
+      </w:pPr>
+      <w:bookmarkStart w:id="4" w:name="_Toc127868630"/>
+      <w:r>
+        <w:rPr>
+          <w:rFonts w:asciiTheme="minorHAnsi" w:hAnsiTheme="minorHAnsi" w:cstheme="minorHAnsi"/>
+        </w:rPr>
         <w:t>1.4 Assumptions</w:t>
       </w:r>
-    </w:p>
-    <w:p>
-      <w:r>
+      <w:bookmarkEnd w:id="4"/>
+    </w:p>
+    <w:p>
+      <w:pPr>
+        <w:rPr>
+          <w:rFonts w:cstheme="minorHAnsi"/>
+        </w:rPr>
+      </w:pPr>
+      <w:r>
+        <w:rPr>
+          <w:rFonts w:cstheme="minorHAnsi"/>
+        </w:rPr>
         <w:t xml:space="preserve">The user must own a mobile device capable of </w:t>
       </w:r>
       <w:r>
+        <w:rPr>
+          <w:rFonts w:cstheme="minorHAnsi"/>
+        </w:rPr>
         <w:t xml:space="preserve">an internet connection. The user must own a </w:t>
       </w:r>
       <w:r>
+        <w:rPr>
+          <w:rFonts w:cstheme="minorHAnsi"/>
+        </w:rPr>
         <w:t>Spotify</w:t>
       </w:r>
       <w:r>
+        <w:rPr>
+          <w:rFonts w:cstheme="minorHAnsi"/>
+        </w:rPr>
         <w:t xml:space="preserve"> account.</w:t>
       </w:r>
     </w:p>
     <w:p>
       <w:pPr>
         <w:pStyle w:val="Heading1"/>
-      </w:pPr>
-      <w:bookmarkStart w:id="4" w:name="_Toc124276766"/>
-      <w:r>
+        <w:rPr>
+          <w:rFonts w:asciiTheme="minorHAnsi" w:hAnsiTheme="minorHAnsi" w:cstheme="minorHAnsi"/>
+        </w:rPr>
+      </w:pPr>
+      <w:bookmarkStart w:id="5" w:name="_Toc127868631"/>
+      <w:r>
+        <w:rPr>
+          <w:rFonts w:asciiTheme="minorHAnsi" w:hAnsiTheme="minorHAnsi" w:cstheme="minorHAnsi"/>
+        </w:rPr>
         <w:t>2.0 Design</w:t>
       </w:r>
       <w:r>
+        <w:rPr>
+          <w:rFonts w:asciiTheme="minorHAnsi" w:hAnsiTheme="minorHAnsi" w:cstheme="minorHAnsi"/>
+        </w:rPr>
         <w:t xml:space="preserve"> Constraints</w:t>
       </w:r>
-      <w:bookmarkEnd w:id="4"/>
-    </w:p>
-    <w:p>
-      <w:r>
+      <w:bookmarkEnd w:id="5"/>
+    </w:p>
+    <w:p>
+      <w:pPr>
+        <w:rPr>
+          <w:rFonts w:cstheme="minorHAnsi"/>
+        </w:rPr>
+      </w:pPr>
+      <w:r>
+        <w:rPr>
+          <w:rFonts w:cstheme="minorHAnsi"/>
+        </w:rPr>
         <w:t>Hardware Constraints</w:t>
       </w:r>
     </w:p>
     <w:p>
-      <w:r>
+      <w:pPr>
+        <w:rPr>
+          <w:rFonts w:cstheme="minorHAnsi"/>
+        </w:rPr>
+      </w:pPr>
+      <w:r>
+        <w:rPr>
+          <w:rFonts w:cstheme="minorHAnsi"/>
+        </w:rPr>
         <w:t>User must have:</w:t>
       </w:r>
     </w:p>
@@ -1907,8 +1304,14 @@
           <w:ilvl w:val="0"/>
           <w:numId w:val="4"/>
         </w:numPr>
-      </w:pPr>
-      <w:r>
+        <w:rPr>
+          <w:rFonts w:cstheme="minorHAnsi"/>
+        </w:rPr>
+      </w:pPr>
+      <w:r>
+        <w:rPr>
+          <w:rFonts w:cstheme="minorHAnsi"/>
+        </w:rPr>
         <w:t>Smartphone</w:t>
       </w:r>
     </w:p>
@@ -1919,11 +1322,20 @@
           <w:ilvl w:val="0"/>
           <w:numId w:val="4"/>
         </w:numPr>
-      </w:pPr>
-      <w:r>
+        <w:rPr>
+          <w:rFonts w:cstheme="minorHAnsi"/>
+        </w:rPr>
+      </w:pPr>
+      <w:r>
+        <w:rPr>
+          <w:rFonts w:cstheme="minorHAnsi"/>
+        </w:rPr>
         <w:t>internet connection</w:t>
       </w:r>
       <w:r>
+        <w:rPr>
+          <w:rFonts w:cstheme="minorHAnsi"/>
+        </w:rPr>
         <w:t xml:space="preserve"> on smartphone device</w:t>
       </w:r>
     </w:p>
@@ -1934,43 +1346,118 @@
           <w:ilvl w:val="0"/>
           <w:numId w:val="4"/>
         </w:numPr>
-      </w:pPr>
-      <w:r>
+        <w:rPr>
+          <w:rFonts w:cstheme="minorHAnsi"/>
+        </w:rPr>
+      </w:pPr>
+      <w:r>
+        <w:rPr>
+          <w:rFonts w:cstheme="minorHAnsi"/>
+        </w:rPr>
         <w:t>Spotify account</w:t>
       </w:r>
     </w:p>
     <w:p>
-      <w:r>
+      <w:pPr>
+        <w:rPr>
+          <w:rFonts w:cstheme="minorHAnsi"/>
+        </w:rPr>
+      </w:pPr>
+      <w:r>
+        <w:rPr>
+          <w:rFonts w:cstheme="minorHAnsi"/>
+        </w:rPr>
         <w:t>Software Constraints</w:t>
       </w:r>
     </w:p>
     <w:p>
       <w:pPr>
         <w:pStyle w:val="ListParagraph"/>
-      </w:pPr>
-      <w:r>
+        <w:numPr>
+          <w:ilvl w:val="0"/>
+          <w:numId w:val="10"/>
+        </w:numPr>
+        <w:rPr>
+          <w:rFonts w:cstheme="minorHAnsi"/>
+        </w:rPr>
+      </w:pPr>
+      <w:r>
+        <w:rPr>
+          <w:rFonts w:cstheme="minorHAnsi"/>
+        </w:rPr>
         <w:t>Apple users must have iOS 14</w:t>
       </w:r>
       <w:r>
-        <w:t xml:space="preserve"> or above</w:t>
+        <w:rPr>
+          <w:rFonts w:cstheme="minorHAnsi"/>
+        </w:rPr>
+        <w:t xml:space="preserve"> or </w:t>
+      </w:r>
+      <w:r>
+        <w:rPr>
+          <w:rFonts w:cstheme="minorHAnsi"/>
+        </w:rPr>
+        <w:t>above.</w:t>
       </w:r>
     </w:p>
     <w:p>
       <w:pPr>
         <w:pStyle w:val="ListParagraph"/>
-      </w:pPr>
-      <w:r>
+        <w:numPr>
+          <w:ilvl w:val="0"/>
+          <w:numId w:val="10"/>
+        </w:numPr>
+        <w:rPr>
+          <w:rFonts w:cstheme="minorHAnsi"/>
+        </w:rPr>
+      </w:pPr>
+      <w:r>
+        <w:rPr>
+          <w:rFonts w:cstheme="minorHAnsi"/>
+        </w:rPr>
         <w:t xml:space="preserve">Android users must have Android </w:t>
       </w:r>
       <w:r>
+        <w:rPr>
+          <w:rFonts w:cstheme="minorHAnsi"/>
+        </w:rPr>
         <w:t>OS 5.0 or above</w:t>
       </w:r>
       <w:r>
+        <w:rPr>
+          <w:rFonts w:cstheme="minorHAnsi"/>
+        </w:rPr>
         <w:t>.</w:t>
       </w:r>
     </w:p>
     <w:p>
-      <w:r>
+      <w:pPr>
+        <w:pStyle w:val="ListParagraph"/>
+        <w:numPr>
+          <w:ilvl w:val="0"/>
+          <w:numId w:val="10"/>
+        </w:numPr>
+        <w:rPr>
+          <w:rFonts w:cstheme="minorHAnsi"/>
+        </w:rPr>
+      </w:pPr>
+      <w:r>
+        <w:rPr>
+          <w:rFonts w:cstheme="minorHAnsi"/>
+        </w:rPr>
+        <w:t>The user will be unable to add songs to their Spotify playlist if the Spotify Server is down.</w:t>
+      </w:r>
+    </w:p>
+    <w:p>
+      <w:pPr>
+        <w:rPr>
+          <w:rFonts w:cstheme="minorHAnsi"/>
+        </w:rPr>
+      </w:pPr>
+      <w:r>
+        <w:rPr>
+          <w:rFonts w:cstheme="minorHAnsi"/>
+        </w:rPr>
         <w:t>UI Design</w:t>
       </w:r>
     </w:p>
@@ -1981,8 +1468,14 @@
           <w:ilvl w:val="0"/>
           <w:numId w:val="7"/>
         </w:numPr>
-      </w:pPr>
-      <w:r>
+        <w:rPr>
+          <w:rFonts w:cstheme="minorHAnsi"/>
+        </w:rPr>
+      </w:pPr>
+      <w:r>
+        <w:rPr>
+          <w:rFonts w:cstheme="minorHAnsi"/>
+        </w:rPr>
         <w:t>Spotify Design requirements:</w:t>
       </w:r>
     </w:p>
@@ -1993,17 +1486,32 @@
           <w:ilvl w:val="1"/>
           <w:numId w:val="7"/>
         </w:numPr>
-      </w:pPr>
-      <w:r>
+        <w:rPr>
+          <w:rFonts w:cstheme="minorHAnsi"/>
+        </w:rPr>
+      </w:pPr>
+      <w:r>
+        <w:rPr>
+          <w:rFonts w:cstheme="minorHAnsi"/>
+        </w:rPr>
         <w:t xml:space="preserve">Only artwork </w:t>
       </w:r>
       <w:r>
+        <w:rPr>
+          <w:rFonts w:cstheme="minorHAnsi"/>
+        </w:rPr>
         <w:t xml:space="preserve">provided by Spotify can used in association with </w:t>
       </w:r>
       <w:r>
+        <w:rPr>
+          <w:rFonts w:cstheme="minorHAnsi"/>
+        </w:rPr>
         <w:t xml:space="preserve">songs </w:t>
       </w:r>
       <w:r>
+        <w:rPr>
+          <w:rFonts w:cstheme="minorHAnsi"/>
+        </w:rPr>
         <w:t>displayed from the Spotify DB</w:t>
       </w:r>
     </w:p>
@@ -2014,20 +1522,45 @@
           <w:ilvl w:val="1"/>
           <w:numId w:val="7"/>
         </w:numPr>
-      </w:pPr>
-      <w:r>
-        <w:t xml:space="preserve">Artwork must be kept in </w:t>
-      </w:r>
-      <w:r>
+        <w:rPr>
+          <w:rFonts w:cstheme="minorHAnsi"/>
+        </w:rPr>
+      </w:pPr>
+      <w:r>
+        <w:rPr>
+          <w:rFonts w:cstheme="minorHAnsi"/>
+        </w:rPr>
+        <w:lastRenderedPageBreak/>
+        <w:t>All artworks</w:t>
+      </w:r>
+      <w:r>
+        <w:rPr>
+          <w:rFonts w:cstheme="minorHAnsi"/>
+        </w:rPr>
+        <w:t xml:space="preserve"> must be kept in </w:t>
+      </w:r>
+      <w:r>
+        <w:rPr>
+          <w:rFonts w:cstheme="minorHAnsi"/>
+        </w:rPr>
         <w:t xml:space="preserve">its </w:t>
       </w:r>
       <w:r>
+        <w:rPr>
+          <w:rFonts w:cstheme="minorHAnsi"/>
+        </w:rPr>
         <w:t>original</w:t>
       </w:r>
       <w:r>
+        <w:rPr>
+          <w:rFonts w:cstheme="minorHAnsi"/>
+        </w:rPr>
         <w:t xml:space="preserve"> </w:t>
       </w:r>
       <w:r>
+        <w:rPr>
+          <w:rFonts w:cstheme="minorHAnsi"/>
+        </w:rPr>
         <w:t>form.</w:t>
       </w:r>
     </w:p>
@@ -2038,14 +1571,26 @@
           <w:ilvl w:val="1"/>
           <w:numId w:val="7"/>
         </w:numPr>
-      </w:pPr>
-      <w:r>
+        <w:rPr>
+          <w:rFonts w:cstheme="minorHAnsi"/>
+        </w:rPr>
+      </w:pPr>
+      <w:r>
+        <w:rPr>
+          <w:rFonts w:cstheme="minorHAnsi"/>
+        </w:rPr>
         <w:t xml:space="preserve">Character count accommodations </w:t>
       </w:r>
       <w:r>
+        <w:rPr>
+          <w:rFonts w:cstheme="minorHAnsi"/>
+        </w:rPr>
         <w:t>required by Spotify</w:t>
       </w:r>
       <w:r>
+        <w:rPr>
+          <w:rFonts w:cstheme="minorHAnsi"/>
+        </w:rPr>
         <w:t>:</w:t>
       </w:r>
     </w:p>
@@ -2056,8 +1601,14 @@
           <w:ilvl w:val="2"/>
           <w:numId w:val="7"/>
         </w:numPr>
-      </w:pPr>
-      <w:r>
+        <w:rPr>
+          <w:rFonts w:cstheme="minorHAnsi"/>
+        </w:rPr>
+      </w:pPr>
+      <w:r>
+        <w:rPr>
+          <w:rFonts w:cstheme="minorHAnsi"/>
+        </w:rPr>
         <w:t>Playlist: 25</w:t>
       </w:r>
     </w:p>
@@ -2068,11 +1619,20 @@
           <w:ilvl w:val="2"/>
           <w:numId w:val="7"/>
         </w:numPr>
-      </w:pPr>
-      <w:r>
+        <w:rPr>
+          <w:rFonts w:cstheme="minorHAnsi"/>
+        </w:rPr>
+      </w:pPr>
+      <w:r>
+        <w:rPr>
+          <w:rFonts w:cstheme="minorHAnsi"/>
+        </w:rPr>
         <w:t>Artist</w:t>
       </w:r>
       <w:r>
+        <w:rPr>
+          <w:rFonts w:cstheme="minorHAnsi"/>
+        </w:rPr>
         <w:t xml:space="preserve"> name: 18</w:t>
       </w:r>
     </w:p>
@@ -2083,11 +1643,20 @@
           <w:ilvl w:val="2"/>
           <w:numId w:val="7"/>
         </w:numPr>
-      </w:pPr>
-      <w:r>
+        <w:rPr>
+          <w:rFonts w:cstheme="minorHAnsi"/>
+        </w:rPr>
+      </w:pPr>
+      <w:r>
+        <w:rPr>
+          <w:rFonts w:cstheme="minorHAnsi"/>
+        </w:rPr>
         <w:t xml:space="preserve">Track name: </w:t>
       </w:r>
       <w:r>
+        <w:rPr>
+          <w:rFonts w:cstheme="minorHAnsi"/>
+        </w:rPr>
         <w:t>23</w:t>
       </w:r>
     </w:p>
@@ -2098,25 +1667,230 @@
           <w:ilvl w:val="1"/>
           <w:numId w:val="7"/>
         </w:numPr>
-      </w:pPr>
-      <w:r>
+        <w:rPr>
+          <w:rFonts w:cstheme="minorHAnsi"/>
+        </w:rPr>
+      </w:pPr>
+      <w:r>
+        <w:rPr>
+          <w:rFonts w:cstheme="minorHAnsi"/>
+        </w:rPr>
         <w:t xml:space="preserve">Use of Spotify </w:t>
       </w:r>
       <w:r>
+        <w:rPr>
+          <w:rFonts w:cstheme="minorHAnsi"/>
+        </w:rPr>
         <w:t xml:space="preserve">logo has </w:t>
       </w:r>
       <w:r>
+        <w:rPr>
+          <w:rFonts w:cstheme="minorHAnsi"/>
+        </w:rPr>
         <w:t xml:space="preserve">specific requirements. Can be seen </w:t>
       </w:r>
       <w:hyperlink r:id="rId9" w:anchor="browsing-spotify-content" w:history="1">
         <w:r>
           <w:rPr>
             <w:rStyle w:val="Hyperlink"/>
+            <w:rFonts w:cstheme="minorHAnsi"/>
           </w:rPr>
           <w:t>here</w:t>
         </w:r>
       </w:hyperlink>
       <w:r>
+        <w:rPr>
+          <w:rFonts w:cstheme="minorHAnsi"/>
+        </w:rPr>
+        <w:t>.</w:t>
+      </w:r>
+    </w:p>
+    <w:p>
+      <w:pPr>
+        <w:pStyle w:val="Heading2"/>
+        <w:rPr>
+          <w:rFonts w:asciiTheme="minorHAnsi" w:hAnsiTheme="minorHAnsi" w:cstheme="minorHAnsi"/>
+        </w:rPr>
+      </w:pPr>
+      <w:bookmarkStart w:id="6" w:name="_Toc127868632"/>
+      <w:r>
+        <w:rPr>
+          <w:rFonts w:asciiTheme="minorHAnsi" w:hAnsiTheme="minorHAnsi" w:cstheme="minorHAnsi"/>
+        </w:rPr>
+        <w:t>2.1 Environment</w:t>
+      </w:r>
+      <w:bookmarkEnd w:id="6"/>
+    </w:p>
+    <w:p>
+      <w:pPr>
+        <w:rPr>
+          <w:rFonts w:cstheme="minorHAnsi"/>
+        </w:rPr>
+      </w:pPr>
+      <w:r>
+        <w:rPr>
+          <w:rFonts w:cstheme="minorHAnsi"/>
+        </w:rPr>
+        <w:t>iOS emulation requires MacOS.</w:t>
+      </w:r>
+    </w:p>
+    <w:p>
+      <w:pPr>
+        <w:pStyle w:val="Heading2"/>
+        <w:rPr>
+          <w:rFonts w:asciiTheme="minorHAnsi" w:hAnsiTheme="minorHAnsi" w:cstheme="minorHAnsi"/>
+        </w:rPr>
+      </w:pPr>
+      <w:bookmarkStart w:id="7" w:name="_Toc127868633"/>
+      <w:r>
+        <w:rPr>
+          <w:rFonts w:asciiTheme="minorHAnsi" w:hAnsiTheme="minorHAnsi" w:cstheme="minorHAnsi"/>
+        </w:rPr>
+        <w:t>2.3 System</w:t>
+      </w:r>
+      <w:bookmarkEnd w:id="7"/>
+    </w:p>
+    <w:p>
+      <w:pPr>
+        <w:pStyle w:val="ListParagraph"/>
+        <w:numPr>
+          <w:ilvl w:val="0"/>
+          <w:numId w:val="7"/>
+        </w:numPr>
+        <w:rPr>
+          <w:rFonts w:cstheme="minorHAnsi"/>
+        </w:rPr>
+      </w:pPr>
+      <w:r>
+        <w:rPr>
+          <w:rFonts w:cstheme="minorHAnsi"/>
+        </w:rPr>
+        <w:t>Usage of the app relies on availability of Spotify service.</w:t>
+      </w:r>
+    </w:p>
+    <w:p>
+      <w:pPr>
+        <w:pStyle w:val="ListParagraph"/>
+        <w:numPr>
+          <w:ilvl w:val="0"/>
+          <w:numId w:val="7"/>
+        </w:numPr>
+        <w:rPr>
+          <w:rFonts w:cstheme="minorHAnsi"/>
+        </w:rPr>
+      </w:pPr>
+      <w:r>
+        <w:rPr>
+          <w:rFonts w:cstheme="minorHAnsi"/>
+        </w:rPr>
+        <w:t>The application will access the user’s Spotify account. As such, security will be handled through the authentication process.</w:t>
+      </w:r>
+    </w:p>
+    <w:p>
+      <w:pPr>
+        <w:pStyle w:val="Heading1"/>
+        <w:rPr>
+          <w:rFonts w:asciiTheme="minorHAnsi" w:hAnsiTheme="minorHAnsi" w:cstheme="minorHAnsi"/>
+        </w:rPr>
+      </w:pPr>
+      <w:bookmarkStart w:id="8" w:name="_Toc127868634"/>
+      <w:r>
+        <w:rPr>
+          <w:rFonts w:asciiTheme="minorHAnsi" w:hAnsiTheme="minorHAnsi" w:cstheme="minorHAnsi"/>
+        </w:rPr>
+        <w:t>3.0 Functional</w:t>
+      </w:r>
+      <w:r>
+        <w:rPr>
+          <w:rFonts w:asciiTheme="minorHAnsi" w:hAnsiTheme="minorHAnsi" w:cstheme="minorHAnsi"/>
+        </w:rPr>
+        <w:t xml:space="preserve"> Requirements</w:t>
+      </w:r>
+      <w:bookmarkEnd w:id="8"/>
+    </w:p>
+    <w:p>
+      <w:pPr>
+        <w:rPr>
+          <w:rFonts w:cstheme="minorHAnsi"/>
+        </w:rPr>
+      </w:pPr>
+      <w:r>
+        <w:rPr>
+          <w:rFonts w:cstheme="minorHAnsi"/>
+        </w:rPr>
+        <w:t>*Need internet access*</w:t>
+      </w:r>
+    </w:p>
+    <w:p>
+      <w:pPr>
+        <w:rPr>
+          <w:rFonts w:cstheme="minorHAnsi"/>
+        </w:rPr>
+      </w:pPr>
+      <w:r>
+        <w:rPr>
+          <w:rFonts w:cstheme="minorHAnsi"/>
+        </w:rPr>
+        <w:t>(</w:t>
+      </w:r>
+      <w:r>
+        <w:rPr>
+          <w:rFonts w:cstheme="minorHAnsi"/>
+        </w:rPr>
+        <w:t>List</w:t>
+      </w:r>
+      <w:r>
+        <w:rPr>
+          <w:rFonts w:cstheme="minorHAnsi"/>
+        </w:rPr>
+        <w:t xml:space="preserve"> the design, graphic, and operating system requirements </w:t>
+      </w:r>
+      <w:r>
+        <w:rPr>
+          <w:rFonts w:cstheme="minorHAnsi"/>
+        </w:rPr>
+        <w:t>a</w:t>
+      </w:r>
+      <w:r>
+        <w:rPr>
+          <w:rFonts w:cstheme="minorHAnsi"/>
+        </w:rPr>
+        <w:t>nd list any constraints here and assign them numbers like 2.1, 2.2, etc</w:t>
+      </w:r>
+      <w:r>
+        <w:rPr>
+          <w:rFonts w:cstheme="minorHAnsi"/>
+        </w:rPr>
+        <w:t>.</w:t>
+      </w:r>
+      <w:r>
+        <w:rPr>
+          <w:rFonts w:cstheme="minorHAnsi"/>
+        </w:rPr>
+        <w:t>)</w:t>
+      </w:r>
+    </w:p>
+    <w:p>
+      <w:pPr>
+        <w:pStyle w:val="ListParagraph"/>
+        <w:numPr>
+          <w:ilvl w:val="0"/>
+          <w:numId w:val="9"/>
+        </w:numPr>
+        <w:rPr>
+          <w:rFonts w:cstheme="minorHAnsi"/>
+        </w:rPr>
+      </w:pPr>
+      <w:r>
+        <w:rPr>
+          <w:rFonts w:cstheme="minorHAnsi"/>
+        </w:rPr>
+        <w:t>Gain access to user’s Spotify Account</w:t>
+      </w:r>
+      <w:r>
+        <w:rPr>
+          <w:rFonts w:cstheme="minorHAnsi"/>
+        </w:rPr>
         <w:t>.</w:t>
       </w:r>
     </w:p>
@@ -2125,100 +1899,101 @@
         <w:pStyle w:val="ListParagraph"/>
         <w:numPr>
           <w:ilvl w:val="1"/>
-          <w:numId w:val="7"/>
+          <w:numId w:val="9"/>
         </w:numPr>
-      </w:pPr>
-    </w:p>
-    <w:p>
-      <w:r>
-        <w:t xml:space="preserve">The user will be unable to add songs to their Spotify playlist if the </w:t>
-      </w:r>
-      <w:r>
-        <w:t>Spotify Server is down</w:t>
-      </w:r>
-      <w:r>
+        <w:rPr>
+          <w:rFonts w:cstheme="minorHAnsi"/>
+        </w:rPr>
+      </w:pPr>
+      <w:r>
+        <w:rPr>
+          <w:rFonts w:cstheme="minorHAnsi"/>
+        </w:rPr>
+        <w:t>Send r</w:t>
+      </w:r>
+      <w:r>
+        <w:rPr>
+          <w:rFonts w:cstheme="minorHAnsi"/>
+        </w:rPr>
+        <w:t>equest</w:t>
+      </w:r>
+      <w:r>
+        <w:rPr>
+          <w:rFonts w:cstheme="minorHAnsi"/>
+        </w:rPr>
+        <w:t xml:space="preserve"> for</w:t>
+      </w:r>
+      <w:r>
+        <w:rPr>
+          <w:rFonts w:cstheme="minorHAnsi"/>
+        </w:rPr>
+        <w:t xml:space="preserve"> user authorization</w:t>
+      </w:r>
+      <w:r>
+        <w:rPr>
+          <w:rFonts w:cstheme="minorHAnsi"/>
+        </w:rPr>
         <w:t>.</w:t>
       </w:r>
     </w:p>
     <w:p>
       <w:pPr>
-        <w:pStyle w:val="Heading2"/>
-      </w:pPr>
-      <w:r>
-        <w:t>2.1 Environment</w:t>
-      </w:r>
-    </w:p>
-    <w:p>
-      <w:r>
-        <w:t>iOS emulation requires MacOS.</w:t>
-      </w:r>
-    </w:p>
-    <w:p>
-      <w:pPr>
-        <w:pStyle w:val="Heading2"/>
-      </w:pPr>
-      <w:bookmarkStart w:id="5" w:name="_Toc124276768"/>
-      <w:r>
-        <w:t>2.2 User</w:t>
-      </w:r>
-      <w:r>
-        <w:t xml:space="preserve"> Characteristics</w:t>
-      </w:r>
-      <w:bookmarkEnd w:id="5"/>
-    </w:p>
-    <w:p/>
-    <w:p>
-      <w:pPr>
-        <w:pStyle w:val="Heading2"/>
-      </w:pPr>
-      <w:r>
-        <w:t>2.3 System</w:t>
-      </w:r>
-    </w:p>
-    <w:p>
-      <w:r>
-        <w:t>Usage of the app relies on availability of Spotify service.</w:t>
-      </w:r>
-    </w:p>
-    <w:p>
-      <w:pPr>
-        <w:pStyle w:val="Heading1"/>
-      </w:pPr>
-      <w:bookmarkStart w:id="6" w:name="_Toc124276770"/>
-      <w:r>
-        <w:t>3.0 Functional</w:t>
-      </w:r>
-      <w:r>
-        <w:t xml:space="preserve"> Requirements</w:t>
-      </w:r>
-      <w:bookmarkEnd w:id="6"/>
-    </w:p>
-    <w:p>
-      <w:r>
-        <w:t>*Need internet access*</w:t>
-      </w:r>
-    </w:p>
-    <w:p>
-      <w:r>
-        <w:t>(</w:t>
-      </w:r>
-      <w:r>
-        <w:t>List</w:t>
-      </w:r>
-      <w:r>
-        <w:t xml:space="preserve"> the design, graphic, and operating system requirements </w:t>
-      </w:r>
-      <w:r>
-        <w:t>a</w:t>
-      </w:r>
-      <w:r>
-        <w:t>nd list any constraints here and assign them numbers like 2.1, 2.2, etc</w:t>
-      </w:r>
-      <w:r>
+        <w:pStyle w:val="ListParagraph"/>
+        <w:numPr>
+          <w:ilvl w:val="1"/>
+          <w:numId w:val="9"/>
+        </w:numPr>
+        <w:rPr>
+          <w:rFonts w:cstheme="minorHAnsi"/>
+        </w:rPr>
+      </w:pPr>
+      <w:r>
+        <w:rPr>
+          <w:rFonts w:cstheme="minorHAnsi"/>
+        </w:rPr>
+        <w:t>Send r</w:t>
+      </w:r>
+      <w:r>
+        <w:rPr>
+          <w:rFonts w:cstheme="minorHAnsi"/>
+        </w:rPr>
+        <w:t xml:space="preserve">equest </w:t>
+      </w:r>
+      <w:r>
+        <w:rPr>
+          <w:rFonts w:cstheme="minorHAnsi"/>
+        </w:rPr>
+        <w:t xml:space="preserve">for </w:t>
+      </w:r>
+      <w:r>
+        <w:rPr>
+          <w:rFonts w:cstheme="minorHAnsi"/>
+        </w:rPr>
+        <w:t>access token</w:t>
+      </w:r>
+      <w:r>
+        <w:rPr>
+          <w:rFonts w:cstheme="minorHAnsi"/>
+        </w:rPr>
         <w:t>.</w:t>
       </w:r>
-      <w:r>
-        <w:t>)</w:t>
+    </w:p>
+    <w:p>
+      <w:pPr>
+        <w:pStyle w:val="ListParagraph"/>
+        <w:numPr>
+          <w:ilvl w:val="1"/>
+          <w:numId w:val="9"/>
+        </w:numPr>
+        <w:rPr>
+          <w:rFonts w:cstheme="minorHAnsi"/>
+        </w:rPr>
+      </w:pPr>
+      <w:r>
+        <w:rPr>
+          <w:rFonts w:cstheme="minorHAnsi"/>
+        </w:rPr>
+        <w:t>Send request for refresh token (when access token expires)</w:t>
       </w:r>
     </w:p>
     <w:p>
@@ -2226,14 +2001,179 @@
         <w:pStyle w:val="ListParagraph"/>
         <w:numPr>
           <w:ilvl w:val="0"/>
-          <w:numId w:val="6"/>
+          <w:numId w:val="9"/>
         </w:numPr>
-      </w:pPr>
-      <w:r>
-        <w:t>Gain access to user’s Spotify Account</w:t>
-      </w:r>
-      <w:r>
-        <w:t xml:space="preserve"> </w:t>
+        <w:rPr>
+          <w:rFonts w:cstheme="minorHAnsi"/>
+        </w:rPr>
+      </w:pPr>
+      <w:r>
+        <w:rPr>
+          <w:rFonts w:cstheme="minorHAnsi"/>
+        </w:rPr>
+        <w:t xml:space="preserve">Load and </w:t>
+      </w:r>
+      <w:r>
+        <w:rPr>
+          <w:rFonts w:cstheme="minorHAnsi"/>
+        </w:rPr>
+        <w:t>display</w:t>
+      </w:r>
+      <w:r>
+        <w:rPr>
+          <w:rFonts w:cstheme="minorHAnsi"/>
+        </w:rPr>
+        <w:t xml:space="preserve"> a list of the </w:t>
+      </w:r>
+      <w:r>
+        <w:rPr>
+          <w:rFonts w:cstheme="minorHAnsi"/>
+        </w:rPr>
+        <w:t>user’s</w:t>
+      </w:r>
+      <w:r>
+        <w:rPr>
+          <w:rFonts w:cstheme="minorHAnsi"/>
+        </w:rPr>
+        <w:t xml:space="preserve"> playlists</w:t>
+      </w:r>
+      <w:r>
+        <w:rPr>
+          <w:rFonts w:cstheme="minorHAnsi"/>
+        </w:rPr>
+        <w:t>.</w:t>
+      </w:r>
+    </w:p>
+    <w:p>
+      <w:pPr>
+        <w:pStyle w:val="ListParagraph"/>
+        <w:numPr>
+          <w:ilvl w:val="1"/>
+          <w:numId w:val="9"/>
+        </w:numPr>
+        <w:rPr>
+          <w:rFonts w:cstheme="minorHAnsi"/>
+        </w:rPr>
+      </w:pPr>
+      <w:r>
+        <w:rPr>
+          <w:rFonts w:cstheme="minorHAnsi"/>
+        </w:rPr>
+        <w:t xml:space="preserve">Send GET request for list of </w:t>
+      </w:r>
+      <w:r>
+        <w:rPr>
+          <w:rFonts w:cstheme="minorHAnsi"/>
+        </w:rPr>
+        <w:t xml:space="preserve">the </w:t>
+      </w:r>
+      <w:r>
+        <w:rPr>
+          <w:rFonts w:cstheme="minorHAnsi"/>
+        </w:rPr>
+        <w:t>user’s playlists</w:t>
+      </w:r>
+      <w:r>
+        <w:rPr>
+          <w:rFonts w:cstheme="minorHAnsi"/>
+        </w:rPr>
+        <w:t>.</w:t>
+      </w:r>
+    </w:p>
+    <w:p>
+      <w:pPr>
+        <w:pStyle w:val="ListParagraph"/>
+        <w:numPr>
+          <w:ilvl w:val="1"/>
+          <w:numId w:val="9"/>
+        </w:numPr>
+        <w:rPr>
+          <w:rFonts w:cstheme="minorHAnsi"/>
+        </w:rPr>
+      </w:pPr>
+      <w:r>
+        <w:rPr>
+          <w:rFonts w:cstheme="minorHAnsi"/>
+        </w:rPr>
+        <w:t xml:space="preserve">Display list </w:t>
+      </w:r>
+      <w:r>
+        <w:rPr>
+          <w:rFonts w:cstheme="minorHAnsi"/>
+        </w:rPr>
+        <w:t>of playlist</w:t>
+      </w:r>
+      <w:r>
+        <w:rPr>
+          <w:rFonts w:cstheme="minorHAnsi"/>
+        </w:rPr>
+        <w:t>s.</w:t>
+      </w:r>
+    </w:p>
+    <w:p>
+      <w:pPr>
+        <w:pStyle w:val="ListParagraph"/>
+        <w:numPr>
+          <w:ilvl w:val="2"/>
+          <w:numId w:val="9"/>
+        </w:numPr>
+        <w:rPr>
+          <w:rFonts w:cstheme="minorHAnsi"/>
+        </w:rPr>
+      </w:pPr>
+      <w:r>
+        <w:rPr>
+          <w:rFonts w:cstheme="minorHAnsi"/>
+        </w:rPr>
+        <w:t xml:space="preserve">Display </w:t>
+      </w:r>
+      <w:r>
+        <w:rPr>
+          <w:rFonts w:cstheme="minorHAnsi"/>
+        </w:rPr>
+        <w:t>playlist cover image</w:t>
+      </w:r>
+      <w:r>
+        <w:rPr>
+          <w:rFonts w:cstheme="minorHAnsi"/>
+        </w:rPr>
+        <w:t>.</w:t>
+      </w:r>
+    </w:p>
+    <w:p>
+      <w:pPr>
+        <w:pStyle w:val="ListParagraph"/>
+        <w:numPr>
+          <w:ilvl w:val="3"/>
+          <w:numId w:val="9"/>
+        </w:numPr>
+        <w:rPr>
+          <w:rFonts w:cstheme="minorHAnsi"/>
+        </w:rPr>
+      </w:pPr>
+      <w:r>
+        <w:rPr>
+          <w:rFonts w:cstheme="minorHAnsi"/>
+        </w:rPr>
+        <w:t>Send get playlist cover image request.</w:t>
+      </w:r>
+    </w:p>
+    <w:p>
+      <w:pPr>
+        <w:pStyle w:val="ListParagraph"/>
+        <w:numPr>
+          <w:ilvl w:val="2"/>
+          <w:numId w:val="9"/>
+        </w:numPr>
+        <w:rPr>
+          <w:rFonts w:cstheme="minorHAnsi"/>
+        </w:rPr>
+      </w:pPr>
+      <w:r>
+        <w:rPr>
+          <w:rFonts w:cstheme="minorHAnsi"/>
+        </w:rPr>
+        <w:t>Display playlist name.</w:t>
       </w:r>
     </w:p>
     <w:p>
@@ -2241,17 +2181,59 @@
         <w:pStyle w:val="ListParagraph"/>
         <w:numPr>
           <w:ilvl w:val="0"/>
-          <w:numId w:val="6"/>
+          <w:numId w:val="9"/>
         </w:numPr>
-      </w:pPr>
-      <w:r>
-        <w:t xml:space="preserve">Load and </w:t>
-      </w:r>
-      <w:r>
-        <w:t>display</w:t>
-      </w:r>
-      <w:r>
-        <w:t xml:space="preserve"> a list of the user’s playlists</w:t>
+        <w:rPr>
+          <w:rFonts w:cstheme="minorHAnsi"/>
+        </w:rPr>
+      </w:pPr>
+      <w:r>
+        <w:rPr>
+          <w:rFonts w:cstheme="minorHAnsi"/>
+        </w:rPr>
+        <w:t xml:space="preserve">Access each of the </w:t>
+      </w:r>
+      <w:r>
+        <w:rPr>
+          <w:rFonts w:cstheme="minorHAnsi"/>
+        </w:rPr>
+        <w:t>user’s</w:t>
+      </w:r>
+      <w:r>
+        <w:rPr>
+          <w:rFonts w:cstheme="minorHAnsi"/>
+        </w:rPr>
+        <w:t xml:space="preserve"> playlist</w:t>
+      </w:r>
+    </w:p>
+    <w:p>
+      <w:pPr>
+        <w:pStyle w:val="ListParagraph"/>
+        <w:numPr>
+          <w:ilvl w:val="1"/>
+          <w:numId w:val="9"/>
+        </w:numPr>
+        <w:rPr>
+          <w:rFonts w:cstheme="minorHAnsi"/>
+        </w:rPr>
+      </w:pPr>
+      <w:r>
+        <w:rPr>
+          <w:rFonts w:cstheme="minorHAnsi"/>
+        </w:rPr>
+        <w:t xml:space="preserve">Send </w:t>
+      </w:r>
+      <w:r>
+        <w:rPr>
+          <w:rFonts w:cstheme="minorHAnsi"/>
+        </w:rPr>
+        <w:t xml:space="preserve">GET </w:t>
+      </w:r>
+      <w:r>
+        <w:rPr>
+          <w:rFonts w:cstheme="minorHAnsi"/>
+        </w:rPr>
+        <w:t>playlist request.</w:t>
       </w:r>
     </w:p>
     <w:p>
@@ -2259,17 +2241,161 @@
         <w:pStyle w:val="ListParagraph"/>
         <w:numPr>
           <w:ilvl w:val="0"/>
-          <w:numId w:val="6"/>
+          <w:numId w:val="9"/>
         </w:numPr>
-      </w:pPr>
-      <w:r>
-        <w:t xml:space="preserve">Access each of the </w:t>
-      </w:r>
-      <w:r>
-        <w:t>user’s</w:t>
-      </w:r>
-      <w:r>
-        <w:t xml:space="preserve"> playlist</w:t>
+        <w:rPr>
+          <w:rFonts w:cstheme="minorHAnsi"/>
+        </w:rPr>
+      </w:pPr>
+      <w:r>
+        <w:rPr>
+          <w:rFonts w:cstheme="minorHAnsi"/>
+        </w:rPr>
+        <w:t xml:space="preserve">Display a list </w:t>
+      </w:r>
+      <w:r>
+        <w:rPr>
+          <w:rFonts w:cstheme="minorHAnsi"/>
+        </w:rPr>
+        <w:t xml:space="preserve">of songs within the user’s </w:t>
+      </w:r>
+      <w:r>
+        <w:rPr>
+          <w:rFonts w:cstheme="minorHAnsi"/>
+        </w:rPr>
+        <w:t>playlist</w:t>
+      </w:r>
+      <w:r>
+        <w:rPr>
+          <w:rFonts w:cstheme="minorHAnsi"/>
+        </w:rPr>
+        <w:t xml:space="preserve"> (PHASE 2).</w:t>
+      </w:r>
+    </w:p>
+    <w:p>
+      <w:pPr>
+        <w:pStyle w:val="ListParagraph"/>
+        <w:numPr>
+          <w:ilvl w:val="1"/>
+          <w:numId w:val="9"/>
+        </w:numPr>
+        <w:rPr>
+          <w:rFonts w:cstheme="minorHAnsi"/>
+        </w:rPr>
+      </w:pPr>
+      <w:r>
+        <w:rPr>
+          <w:rFonts w:cstheme="minorHAnsi"/>
+        </w:rPr>
+        <w:t>IMPORTANT</w:t>
+      </w:r>
+    </w:p>
+    <w:p>
+      <w:pPr>
+        <w:pStyle w:val="ListParagraph"/>
+        <w:numPr>
+          <w:ilvl w:val="2"/>
+          <w:numId w:val="9"/>
+        </w:numPr>
+        <w:rPr>
+          <w:rFonts w:cstheme="minorHAnsi"/>
+        </w:rPr>
+      </w:pPr>
+      <w:r>
+        <w:rPr>
+          <w:rFonts w:cstheme="minorHAnsi"/>
+        </w:rPr>
+        <w:t xml:space="preserve">All MD displayed from Spotify MUST link back to the Spotify </w:t>
+      </w:r>
+      <w:r>
+        <w:rPr>
+          <w:rFonts w:cstheme="minorHAnsi"/>
+        </w:rPr>
+        <w:t>app.</w:t>
+      </w:r>
+    </w:p>
+    <w:p>
+      <w:pPr>
+        <w:pStyle w:val="ListParagraph"/>
+        <w:numPr>
+          <w:ilvl w:val="2"/>
+          <w:numId w:val="9"/>
+        </w:numPr>
+        <w:rPr>
+          <w:rFonts w:cstheme="minorHAnsi"/>
+        </w:rPr>
+      </w:pPr>
+      <w:r>
+        <w:rPr>
+          <w:rFonts w:cstheme="minorHAnsi"/>
+        </w:rPr>
+        <w:t xml:space="preserve">If the user does not have the </w:t>
+      </w:r>
+      <w:r>
+        <w:rPr>
+          <w:rFonts w:cstheme="minorHAnsi"/>
+        </w:rPr>
+        <w:t>Spotify</w:t>
+      </w:r>
+      <w:r>
+        <w:rPr>
+          <w:rFonts w:cstheme="minorHAnsi"/>
+        </w:rPr>
+        <w:t xml:space="preserve"> app installed, links must divert them to the app store to download the app</w:t>
+      </w:r>
+      <w:r>
+        <w:rPr>
+          <w:rFonts w:cstheme="minorHAnsi"/>
+        </w:rPr>
+        <w:t>.</w:t>
+      </w:r>
+    </w:p>
+    <w:p>
+      <w:pPr>
+        <w:pStyle w:val="ListParagraph"/>
+        <w:numPr>
+          <w:ilvl w:val="1"/>
+          <w:numId w:val="9"/>
+        </w:numPr>
+        <w:rPr>
+          <w:rFonts w:cstheme="minorHAnsi"/>
+        </w:rPr>
+      </w:pPr>
+      <w:r>
+        <w:rPr>
+          <w:rFonts w:cstheme="minorHAnsi"/>
+        </w:rPr>
+        <w:t>Display song name from GET playlist request</w:t>
+      </w:r>
+      <w:r>
+        <w:rPr>
+          <w:rFonts w:cstheme="minorHAnsi"/>
+        </w:rPr>
+        <w:t>.</w:t>
+      </w:r>
+    </w:p>
+    <w:p>
+      <w:pPr>
+        <w:pStyle w:val="ListParagraph"/>
+        <w:numPr>
+          <w:ilvl w:val="1"/>
+          <w:numId w:val="9"/>
+        </w:numPr>
+        <w:rPr>
+          <w:rFonts w:cstheme="minorHAnsi"/>
+        </w:rPr>
+      </w:pPr>
+      <w:r>
+        <w:rPr>
+          <w:rFonts w:cstheme="minorHAnsi"/>
+        </w:rPr>
+        <w:t xml:space="preserve">Display </w:t>
+      </w:r>
+      <w:r>
+        <w:rPr>
+          <w:rFonts w:cstheme="minorHAnsi"/>
+        </w:rPr>
+        <w:t>artist image from GET playlist request.</w:t>
       </w:r>
     </w:p>
     <w:p>
@@ -2277,14 +2403,41 @@
         <w:pStyle w:val="ListParagraph"/>
         <w:numPr>
           <w:ilvl w:val="0"/>
-          <w:numId w:val="6"/>
+          <w:numId w:val="9"/>
         </w:numPr>
-      </w:pPr>
-      <w:r>
-        <w:t xml:space="preserve">Display a list </w:t>
-      </w:r>
-      <w:r>
-        <w:t>of songs within the user’s playlist</w:t>
+        <w:rPr>
+          <w:rFonts w:cstheme="minorHAnsi"/>
+        </w:rPr>
+      </w:pPr>
+      <w:r>
+        <w:rPr>
+          <w:rFonts w:cstheme="minorHAnsi"/>
+        </w:rPr>
+        <w:t>Output a list of song recommendation</w:t>
+      </w:r>
+      <w:r>
+        <w:rPr>
+          <w:rFonts w:cstheme="minorHAnsi"/>
+        </w:rPr>
+        <w:t>s</w:t>
+      </w:r>
+      <w:r>
+        <w:rPr>
+          <w:rFonts w:cstheme="minorHAnsi"/>
+        </w:rPr>
+        <w:t xml:space="preserve"> for </w:t>
+      </w:r>
+      <w:r>
+        <w:rPr>
+          <w:rFonts w:cstheme="minorHAnsi"/>
+        </w:rPr>
+        <w:t>each unique playlist</w:t>
+      </w:r>
+      <w:r>
+        <w:rPr>
+          <w:rFonts w:cstheme="minorHAnsi"/>
+        </w:rPr>
+        <w:t>.</w:t>
       </w:r>
     </w:p>
     <w:p>
@@ -2292,44 +2445,47 @@
         <w:pStyle w:val="ListParagraph"/>
         <w:numPr>
           <w:ilvl w:val="1"/>
-          <w:numId w:val="6"/>
+          <w:numId w:val="9"/>
         </w:numPr>
-      </w:pPr>
-      <w:r>
-        <w:t>IMPORTANT</w:t>
+        <w:rPr>
+          <w:rFonts w:cstheme="minorHAnsi"/>
+        </w:rPr>
+      </w:pPr>
+      <w:r>
+        <w:rPr>
+          <w:rFonts w:cstheme="minorHAnsi"/>
+        </w:rPr>
+        <w:t xml:space="preserve">Pass MD </w:t>
+      </w:r>
+      <w:r>
+        <w:rPr>
+          <w:rFonts w:cstheme="minorHAnsi"/>
+        </w:rPr>
+        <w:t>into recommendation algorithm</w:t>
+      </w:r>
+      <w:r>
+        <w:rPr>
+          <w:rFonts w:cstheme="minorHAnsi"/>
+        </w:rPr>
+        <w:t>.</w:t>
       </w:r>
     </w:p>
     <w:p>
       <w:pPr>
         <w:pStyle w:val="ListParagraph"/>
         <w:numPr>
-          <w:ilvl w:val="2"/>
-          <w:numId w:val="6"/>
+          <w:ilvl w:val="1"/>
+          <w:numId w:val="9"/>
         </w:numPr>
-      </w:pPr>
-      <w:r>
-        <w:t>All MD displayed from Spotify MUST link back to the Spotify app</w:t>
-      </w:r>
-    </w:p>
-    <w:p>
-      <w:pPr>
-        <w:pStyle w:val="ListParagraph"/>
-        <w:numPr>
-          <w:ilvl w:val="2"/>
-          <w:numId w:val="6"/>
-        </w:numPr>
-      </w:pPr>
-      <w:r>
-        <w:t xml:space="preserve">If the user does not have the </w:t>
-      </w:r>
-      <w:r>
-        <w:t>Spotify</w:t>
-      </w:r>
-      <w:r>
-        <w:t xml:space="preserve"> app installed, links must divert them to the app store to download the app</w:t>
-      </w:r>
-      <w:r>
-        <w:t>.</w:t>
+        <w:rPr>
+          <w:rFonts w:cstheme="minorHAnsi"/>
+        </w:rPr>
+      </w:pPr>
+      <w:r>
+        <w:rPr>
+          <w:rFonts w:cstheme="minorHAnsi"/>
+        </w:rPr>
+        <w:t>Display returned list of a song names.</w:t>
       </w:r>
     </w:p>
     <w:p>
@@ -2337,20 +2493,47 @@
         <w:pStyle w:val="ListParagraph"/>
         <w:numPr>
           <w:ilvl w:val="0"/>
-          <w:numId w:val="6"/>
+          <w:numId w:val="9"/>
         </w:numPr>
-      </w:pPr>
-      <w:r>
-        <w:t>Output a list of song recommendation</w:t>
-      </w:r>
-      <w:r>
-        <w:t>s</w:t>
-      </w:r>
-      <w:r>
-        <w:t xml:space="preserve"> for </w:t>
-      </w:r>
-      <w:r>
-        <w:t>each unique playlist</w:t>
+        <w:rPr>
+          <w:rFonts w:cstheme="minorHAnsi"/>
+        </w:rPr>
+      </w:pPr>
+      <w:r>
+        <w:rPr>
+          <w:rFonts w:cstheme="minorHAnsi"/>
+        </w:rPr>
+        <w:t xml:space="preserve">Add </w:t>
+      </w:r>
+      <w:r>
+        <w:rPr>
+          <w:rFonts w:cstheme="minorHAnsi"/>
+        </w:rPr>
+        <w:t>songs from recommendation list to the user’s playlist</w:t>
+      </w:r>
+      <w:r>
+        <w:rPr>
+          <w:rFonts w:cstheme="minorHAnsi"/>
+        </w:rPr>
+        <w:t>.</w:t>
+      </w:r>
+    </w:p>
+    <w:p>
+      <w:pPr>
+        <w:pStyle w:val="ListParagraph"/>
+        <w:numPr>
+          <w:ilvl w:val="1"/>
+          <w:numId w:val="9"/>
+        </w:numPr>
+        <w:rPr>
+          <w:rFonts w:cstheme="minorHAnsi"/>
+        </w:rPr>
+      </w:pPr>
+      <w:r>
+        <w:rPr>
+          <w:rFonts w:cstheme="minorHAnsi"/>
+        </w:rPr>
+        <w:t>Send POST request for chosen song by user using MD.</w:t>
       </w:r>
     </w:p>
     <w:p>
@@ -2358,14 +2541,138 @@
         <w:pStyle w:val="ListParagraph"/>
         <w:numPr>
           <w:ilvl w:val="0"/>
-          <w:numId w:val="6"/>
+          <w:numId w:val="9"/>
         </w:numPr>
-      </w:pPr>
-      <w:r>
-        <w:t xml:space="preserve">Add </w:t>
-      </w:r>
-      <w:r>
-        <w:t>songs from recommendation list to the user’s playlist</w:t>
+        <w:rPr>
+          <w:rFonts w:cstheme="minorHAnsi"/>
+        </w:rPr>
+      </w:pPr>
+      <w:r>
+        <w:rPr>
+          <w:rFonts w:cstheme="minorHAnsi"/>
+        </w:rPr>
+        <w:lastRenderedPageBreak/>
+        <w:t>Recommendation Algorithm:</w:t>
+      </w:r>
+    </w:p>
+    <w:p>
+      <w:pPr>
+        <w:pStyle w:val="ListParagraph"/>
+        <w:numPr>
+          <w:ilvl w:val="1"/>
+          <w:numId w:val="9"/>
+        </w:numPr>
+        <w:rPr>
+          <w:rFonts w:cstheme="minorHAnsi"/>
+        </w:rPr>
+      </w:pPr>
+      <w:r>
+        <w:rPr>
+          <w:rFonts w:cstheme="minorHAnsi"/>
+        </w:rPr>
+        <w:t xml:space="preserve">Access </w:t>
+      </w:r>
+      <w:r>
+        <w:rPr>
+          <w:rFonts w:cstheme="minorHAnsi"/>
+        </w:rPr>
+        <w:t>MD</w:t>
+      </w:r>
+      <w:r>
+        <w:rPr>
+          <w:rFonts w:cstheme="minorHAnsi"/>
+        </w:rPr>
+        <w:t xml:space="preserve"> from each song with</w:t>
+      </w:r>
+      <w:r>
+        <w:rPr>
+          <w:rFonts w:cstheme="minorHAnsi"/>
+        </w:rPr>
+        <w:t xml:space="preserve">in </w:t>
+      </w:r>
+      <w:r>
+        <w:rPr>
+          <w:rFonts w:cstheme="minorHAnsi"/>
+        </w:rPr>
+        <w:t>given</w:t>
+      </w:r>
+      <w:r>
+        <w:rPr>
+          <w:rFonts w:cstheme="minorHAnsi"/>
+        </w:rPr>
+        <w:t xml:space="preserve"> </w:t>
+      </w:r>
+      <w:r>
+        <w:rPr>
+          <w:rFonts w:cstheme="minorHAnsi"/>
+        </w:rPr>
+        <w:t>playlist.</w:t>
+      </w:r>
+    </w:p>
+    <w:p>
+      <w:pPr>
+        <w:pStyle w:val="ListParagraph"/>
+        <w:numPr>
+          <w:ilvl w:val="1"/>
+          <w:numId w:val="9"/>
+        </w:numPr>
+        <w:rPr>
+          <w:rFonts w:cstheme="minorHAnsi"/>
+        </w:rPr>
+      </w:pPr>
+      <w:r>
+        <w:rPr>
+          <w:rFonts w:cstheme="minorHAnsi"/>
+        </w:rPr>
+        <w:t>Access Spotify song DB</w:t>
+      </w:r>
+    </w:p>
+    <w:p>
+      <w:pPr>
+        <w:pStyle w:val="ListParagraph"/>
+        <w:numPr>
+          <w:ilvl w:val="1"/>
+          <w:numId w:val="9"/>
+        </w:numPr>
+        <w:rPr>
+          <w:rFonts w:cstheme="minorHAnsi"/>
+        </w:rPr>
+      </w:pPr>
+      <w:r>
+        <w:rPr>
+          <w:rFonts w:cstheme="minorHAnsi"/>
+        </w:rPr>
+        <w:t xml:space="preserve">Compare MD of </w:t>
+      </w:r>
+      <w:r>
+        <w:rPr>
+          <w:rFonts w:cstheme="minorHAnsi"/>
+        </w:rPr>
+        <w:t>user’s playlist songs to MD of Spotify database</w:t>
+      </w:r>
+    </w:p>
+    <w:p>
+      <w:pPr>
+        <w:pStyle w:val="ListParagraph"/>
+        <w:numPr>
+          <w:ilvl w:val="1"/>
+          <w:numId w:val="9"/>
+        </w:numPr>
+        <w:rPr>
+          <w:rFonts w:cstheme="minorHAnsi"/>
+        </w:rPr>
+      </w:pPr>
+      <w:r>
+        <w:rPr>
+          <w:rFonts w:cstheme="minorHAnsi"/>
+        </w:rPr>
+        <w:t xml:space="preserve">Generate list of songs </w:t>
+      </w:r>
+      <w:r>
+        <w:rPr>
+          <w:rFonts w:cstheme="minorHAnsi"/>
+        </w:rPr>
+        <w:t>matching MD criteria</w:t>
       </w:r>
     </w:p>
     <w:p>
@@ -2373,11 +2680,29 @@
         <w:pStyle w:val="ListParagraph"/>
         <w:numPr>
           <w:ilvl w:val="0"/>
-          <w:numId w:val="6"/>
+          <w:numId w:val="9"/>
         </w:numPr>
-      </w:pPr>
-      <w:r>
-        <w:t>Recommendation Algorithm:</w:t>
+        <w:rPr>
+          <w:rFonts w:cstheme="minorHAnsi"/>
+        </w:rPr>
+      </w:pPr>
+      <w:r>
+        <w:rPr>
+          <w:rFonts w:cstheme="minorHAnsi"/>
+        </w:rPr>
+        <w:t xml:space="preserve">All songs must link </w:t>
+      </w:r>
+      <w:r>
+        <w:rPr>
+          <w:rFonts w:cstheme="minorHAnsi"/>
+        </w:rPr>
+        <w:t xml:space="preserve">to Spotify </w:t>
+      </w:r>
+      <w:r>
+        <w:rPr>
+          <w:rFonts w:cstheme="minorHAnsi"/>
+        </w:rPr>
+        <w:t>app.</w:t>
       </w:r>
     </w:p>
     <w:p>
@@ -2385,26 +2710,29 @@
         <w:pStyle w:val="ListParagraph"/>
         <w:numPr>
           <w:ilvl w:val="1"/>
-          <w:numId w:val="6"/>
+          <w:numId w:val="9"/>
         </w:numPr>
-      </w:pPr>
-      <w:r>
-        <w:t xml:space="preserve">Access </w:t>
-      </w:r>
-      <w:r>
-        <w:t>MD</w:t>
-      </w:r>
-      <w:r>
-        <w:t xml:space="preserve"> from each song with</w:t>
-      </w:r>
-      <w:r>
-        <w:t xml:space="preserve">in </w:t>
-      </w:r>
-      <w:r>
-        <w:t>given</w:t>
-      </w:r>
-      <w:r>
-        <w:t xml:space="preserve"> playlist</w:t>
+        <w:rPr>
+          <w:rFonts w:cstheme="minorHAnsi"/>
+        </w:rPr>
+      </w:pPr>
+      <w:r>
+        <w:rPr>
+          <w:rFonts w:cstheme="minorHAnsi"/>
+        </w:rPr>
+        <w:t xml:space="preserve">Display </w:t>
+      </w:r>
+      <w:r>
+        <w:rPr>
+          <w:rFonts w:cstheme="minorHAnsi"/>
+        </w:rPr>
+        <w:t>song name and album artwork of selected song</w:t>
+      </w:r>
+      <w:r>
+        <w:rPr>
+          <w:rFonts w:cstheme="minorHAnsi"/>
+        </w:rPr>
+        <w:t xml:space="preserve"> at the top of the page.</w:t>
       </w:r>
     </w:p>
     <w:p>
@@ -2412,11 +2740,85 @@
         <w:pStyle w:val="ListParagraph"/>
         <w:numPr>
           <w:ilvl w:val="1"/>
-          <w:numId w:val="6"/>
+          <w:numId w:val="9"/>
         </w:numPr>
-      </w:pPr>
-      <w:r>
-        <w:t>Access Spotify song DB</w:t>
+        <w:rPr>
+          <w:rFonts w:cstheme="minorHAnsi"/>
+        </w:rPr>
+      </w:pPr>
+      <w:r>
+        <w:rPr>
+          <w:rFonts w:cstheme="minorHAnsi"/>
+        </w:rPr>
+        <w:t xml:space="preserve">Newly displayed song </w:t>
+      </w:r>
+      <w:r>
+        <w:rPr>
+          <w:rFonts w:cstheme="minorHAnsi"/>
+        </w:rPr>
+        <w:t>links to the Spotify app.</w:t>
+      </w:r>
+    </w:p>
+    <w:p>
+      <w:pPr>
+        <w:pStyle w:val="ListParagraph"/>
+        <w:numPr>
+          <w:ilvl w:val="0"/>
+          <w:numId w:val="9"/>
+        </w:numPr>
+        <w:rPr>
+          <w:rFonts w:cstheme="minorHAnsi"/>
+        </w:rPr>
+      </w:pPr>
+      <w:r>
+        <w:rPr>
+          <w:rFonts w:cstheme="minorHAnsi"/>
+        </w:rPr>
+        <w:t xml:space="preserve">Certain actions </w:t>
+      </w:r>
+      <w:r>
+        <w:rPr>
+          <w:rFonts w:cstheme="minorHAnsi"/>
+        </w:rPr>
+        <w:t xml:space="preserve">are </w:t>
+      </w:r>
+      <w:r>
+        <w:rPr>
+          <w:rFonts w:cstheme="minorHAnsi"/>
+        </w:rPr>
+        <w:t xml:space="preserve">restricted for Spotify free users. In these cases, Spotify </w:t>
+      </w:r>
+      <w:r>
+        <w:rPr>
+          <w:rFonts w:cstheme="minorHAnsi"/>
+          <w:i/>
+          <w:iCs/>
+        </w:rPr>
+        <w:t>recommends</w:t>
+      </w:r>
+      <w:r>
+        <w:rPr>
+          <w:rFonts w:cstheme="minorHAnsi"/>
+        </w:rPr>
+        <w:t xml:space="preserve"> </w:t>
+      </w:r>
+      <w:r>
+        <w:rPr>
+          <w:rFonts w:cstheme="minorHAnsi"/>
+        </w:rPr>
+        <w:t>displaying the message</w:t>
+      </w:r>
+      <w:r>
+        <w:rPr>
+          <w:rFonts w:cstheme="minorHAnsi"/>
+        </w:rPr>
+        <w:t xml:space="preserve"> depending on usage of either Android or iOS as follows</w:t>
+      </w:r>
+      <w:r>
+        <w:rPr>
+          <w:rFonts w:cstheme="minorHAnsi"/>
+        </w:rPr>
+        <w:t>:</w:t>
       </w:r>
     </w:p>
     <w:p>
@@ -2424,14 +2826,77 @@
         <w:pStyle w:val="ListParagraph"/>
         <w:numPr>
           <w:ilvl w:val="1"/>
-          <w:numId w:val="6"/>
+          <w:numId w:val="9"/>
         </w:numPr>
-      </w:pPr>
-      <w:r>
-        <w:t xml:space="preserve">Compare MD of </w:t>
-      </w:r>
-      <w:r>
-        <w:t>user’s playlist songs to MD of Spotify database</w:t>
+        <w:rPr>
+          <w:rFonts w:cstheme="minorHAnsi"/>
+        </w:rPr>
+      </w:pPr>
+      <w:r>
+        <w:rPr>
+          <w:rFonts w:cstheme="minorHAnsi"/>
+        </w:rPr>
+        <w:t>Android premium</w:t>
+      </w:r>
+      <w:r>
+        <w:rPr>
+          <w:rFonts w:cstheme="minorHAnsi"/>
+        </w:rPr>
+        <w:t xml:space="preserve"> messag</w:t>
+      </w:r>
+      <w:r>
+        <w:rPr>
+          <w:rFonts w:cstheme="minorHAnsi"/>
+        </w:rPr>
+        <w:t>e</w:t>
+      </w:r>
+      <w:r>
+        <w:rPr>
+          <w:rFonts w:cstheme="minorHAnsi"/>
+        </w:rPr>
+        <w:t>:</w:t>
+      </w:r>
+      <w:r>
+        <w:rPr>
+          <w:rFonts w:cstheme="minorHAnsi"/>
+        </w:rPr>
+        <w:t xml:space="preserve"> </w:t>
+      </w:r>
+      <w:r>
+        <w:rPr>
+          <w:rFonts w:cstheme="minorHAnsi"/>
+        </w:rPr>
+        <w:t>“</w:t>
+      </w:r>
+      <w:r>
+        <w:rPr>
+          <w:rFonts w:cstheme="minorHAnsi"/>
+        </w:rPr>
+        <w:t>Spotify Premium lets you play any track, ad-free and with better audio quality. Go to</w:t>
+      </w:r>
+      <w:r>
+        <w:rPr>
+          <w:rFonts w:cstheme="minorHAnsi"/>
+        </w:rPr>
+        <w:t xml:space="preserve"> </w:t>
+      </w:r>
+      <w:r>
+        <w:rPr>
+          <w:rFonts w:cstheme="minorHAnsi"/>
+        </w:rPr>
+        <w:t>spotify.com/premium to try it for free</w:t>
+      </w:r>
+      <w:r>
+        <w:rPr>
+          <w:rFonts w:cstheme="minorHAnsi"/>
+        </w:rPr>
+        <w:t>.</w:t>
+      </w:r>
+      <w:r>
+        <w:rPr>
+          <w:rFonts w:cstheme="minorHAnsi"/>
+        </w:rPr>
+        <w:t>”</w:t>
       </w:r>
     </w:p>
     <w:p>
@@ -2439,276 +2904,161 @@
         <w:pStyle w:val="ListParagraph"/>
         <w:numPr>
           <w:ilvl w:val="1"/>
-          <w:numId w:val="6"/>
+          <w:numId w:val="9"/>
         </w:numPr>
-      </w:pPr>
-      <w:r>
-        <w:t xml:space="preserve">Generate list of songs </w:t>
-      </w:r>
-      <w:r>
-        <w:t>matching MD criteria</w:t>
-      </w:r>
-    </w:p>
-    <w:p>
-      <w:pPr>
-        <w:pStyle w:val="ListParagraph"/>
-        <w:numPr>
-          <w:ilvl w:val="0"/>
-          <w:numId w:val="6"/>
-        </w:numPr>
-      </w:pPr>
-      <w:r>
-        <w:t xml:space="preserve">Songs added to playlist are </w:t>
-      </w:r>
-      <w:r>
-        <w:t>returned</w:t>
-      </w:r>
-      <w:r>
-        <w:t xml:space="preserve"> to Spotify app</w:t>
-      </w:r>
-      <w:r>
-        <w:t>.</w:t>
-      </w:r>
-    </w:p>
-    <w:p>
-      <w:pPr>
-        <w:pStyle w:val="ListParagraph"/>
-        <w:numPr>
-          <w:ilvl w:val="0"/>
-          <w:numId w:val="6"/>
-        </w:numPr>
-      </w:pPr>
-      <w:r>
-        <w:t xml:space="preserve">All songs/playlist must link </w:t>
-      </w:r>
-      <w:r>
-        <w:t>to Spotify app</w:t>
-      </w:r>
-    </w:p>
-    <w:p>
-      <w:pPr>
-        <w:pStyle w:val="ListParagraph"/>
-      </w:pPr>
-    </w:p>
-    <w:p>
-      <w:pPr>
-        <w:pStyle w:val="Heading1"/>
-      </w:pPr>
-      <w:bookmarkStart w:id="7" w:name="_Toc124276771"/>
-      <w:r>
-        <w:t>4.0 Non</w:t>
-      </w:r>
-      <w:r>
-        <w:t>-Functional Requirements</w:t>
-      </w:r>
-      <w:bookmarkEnd w:id="7"/>
-    </w:p>
-    <w:p>
-      <w:pPr>
-        <w:pStyle w:val="Heading2"/>
-      </w:pPr>
-      <w:bookmarkStart w:id="8" w:name="_Toc124276772"/>
-      <w:r>
-        <w:t>4.1 Security</w:t>
-      </w:r>
-      <w:bookmarkEnd w:id="8"/>
-    </w:p>
-    <w:p>
-      <w:r>
-        <w:t xml:space="preserve">The application will </w:t>
-      </w:r>
-      <w:r>
-        <w:t>access the user’s Spotify</w:t>
-      </w:r>
-      <w:r>
-        <w:t xml:space="preserve"> account. As such, </w:t>
-      </w:r>
-      <w:r>
-        <w:t xml:space="preserve">security </w:t>
-      </w:r>
-      <w:r>
-        <w:t>will be handled through the authentication process.</w:t>
-      </w:r>
-    </w:p>
-    <w:p>
-      <w:pPr>
-        <w:pStyle w:val="Heading2"/>
-      </w:pPr>
-      <w:bookmarkStart w:id="9" w:name="_Toc124276773"/>
-      <w:r>
-        <w:t>4.2 Capacity</w:t>
-      </w:r>
-      <w:bookmarkEnd w:id="9"/>
-    </w:p>
-    <w:p>
-      <w:pPr>
-        <w:pStyle w:val="Heading2"/>
-      </w:pPr>
-      <w:bookmarkStart w:id="10" w:name="_Toc124276774"/>
-      <w:r>
-        <w:t xml:space="preserve">4.3 </w:t>
-      </w:r>
-      <w:r>
-        <w:t>Usability</w:t>
-      </w:r>
-      <w:bookmarkEnd w:id="10"/>
-    </w:p>
-    <w:p>
-      <w:r>
-        <w:t xml:space="preserve">Certain actions </w:t>
-      </w:r>
-      <w:r>
-        <w:t xml:space="preserve">are </w:t>
-      </w:r>
-      <w:r>
-        <w:t xml:space="preserve">restricted for Spotify free users. In these cases, Spotify </w:t>
-      </w:r>
-      <w:r>
-        <w:rPr>
-          <w:i/>
-          <w:iCs/>
-        </w:rPr>
-        <w:t>recommends</w:t>
-      </w:r>
-      <w:r>
+        <w:rPr>
+          <w:rStyle w:val="Hyperlink"/>
+          <w:rFonts w:cstheme="minorHAnsi"/>
+          <w:color w:val="auto"/>
+          <w:u w:val="none"/>
+        </w:rPr>
+      </w:pPr>
+      <w:r>
+        <w:rPr>
+          <w:rFonts w:cstheme="minorHAnsi"/>
+        </w:rPr>
+        <w:t xml:space="preserve">iOS </w:t>
+      </w:r>
+      <w:r>
+        <w:rPr>
+          <w:rFonts w:cstheme="minorHAnsi"/>
+        </w:rPr>
+        <w:t xml:space="preserve">premium </w:t>
+      </w:r>
+      <w:r>
+        <w:rPr>
+          <w:rFonts w:cstheme="minorHAnsi"/>
+        </w:rPr>
+        <w:t>message</w:t>
+      </w:r>
+      <w:r>
+        <w:rPr>
+          <w:rFonts w:cstheme="minorHAnsi"/>
+        </w:rPr>
+        <w:t xml:space="preserve">. </w:t>
+      </w:r>
+      <w:r>
+        <w:rPr>
+          <w:rFonts w:cstheme="minorHAnsi"/>
+        </w:rPr>
+        <w:t>“</w:t>
+      </w:r>
+      <w:r>
+        <w:rPr>
+          <w:rFonts w:cstheme="minorHAnsi"/>
+        </w:rPr>
+        <w:t>Spotify Premium lets you play any track, ad-free and with better audio quality.</w:t>
+      </w:r>
+      <w:r>
+        <w:rPr>
+          <w:rFonts w:cstheme="minorHAnsi"/>
+        </w:rPr>
+        <w:t>”</w:t>
+      </w:r>
+      <w:r>
+        <w:rPr>
+          <w:rFonts w:cstheme="minorHAnsi"/>
+        </w:rPr>
         <w:t xml:space="preserve"> </w:t>
       </w:r>
-      <w:r>
-        <w:t>displaying the message</w:t>
-      </w:r>
-      <w:r>
-        <w:t xml:space="preserve"> depending on usage of either Android or iOS as follows</w:t>
-      </w:r>
-      <w:r>
-        <w:t>:</w:t>
-      </w:r>
-    </w:p>
-    <w:p>
-      <w:pPr>
-        <w:spacing w:line="240" w:lineRule="auto"/>
-      </w:pPr>
-      <w:r>
-        <w:t>Android premium</w:t>
-      </w:r>
-      <w:r>
-        <w:t xml:space="preserve"> messag</w:t>
-      </w:r>
-      <w:r>
-        <w:t>e</w:t>
-      </w:r>
-      <w:r>
-        <w:t>:</w:t>
-      </w:r>
-    </w:p>
-    <w:p>
-      <w:pPr>
-        <w:spacing w:line="240" w:lineRule="auto"/>
-      </w:pPr>
-      <w:r>
-        <w:t>“</w:t>
-      </w:r>
-      <w:r>
-        <w:t>Spotify Premium lets you play any track, ad-free and with better audio quality. Go to spotify.com/premium to try it for free</w:t>
-      </w:r>
-      <w:r>
-        <w:t>.</w:t>
-      </w:r>
-      <w:r>
-        <w:t>”</w:t>
-      </w:r>
-    </w:p>
-    <w:p>
-      <w:pPr>
-        <w:spacing w:line="240" w:lineRule="auto"/>
-      </w:pPr>
-      <w:r>
-        <w:t xml:space="preserve">iOS </w:t>
-      </w:r>
-      <w:r>
-        <w:t xml:space="preserve">premium </w:t>
-      </w:r>
-      <w:r>
-        <w:t>message:</w:t>
-      </w:r>
-    </w:p>
-    <w:p>
-      <w:pPr>
-        <w:spacing w:line="240" w:lineRule="auto"/>
-      </w:pPr>
-      <w:r>
-        <w:t>“</w:t>
-      </w:r>
-      <w:r>
-        <w:t>Spotify Premium lets you play any track, ad-free and with better audio quality.</w:t>
-      </w:r>
-      <w:r>
-        <w:t>”</w:t>
-      </w:r>
-    </w:p>
-    <w:p>
-      <w:pPr>
-        <w:spacing w:line="480" w:lineRule="auto"/>
-      </w:pPr>
       <w:hyperlink r:id="rId10" w:anchor="using-our-content" w:history="1">
         <w:r>
           <w:rPr>
             <w:rStyle w:val="Hyperlink"/>
+            <w:rFonts w:cstheme="minorHAnsi"/>
           </w:rPr>
-          <w:t>Link to</w:t>
-        </w:r>
-        <w:r>
-          <w:rPr>
-            <w:rStyle w:val="Hyperlink"/>
-          </w:rPr>
-          <w:t xml:space="preserve"> </w:t>
-        </w:r>
-        <w:r>
-          <w:rPr>
-            <w:rStyle w:val="Hyperlink"/>
-          </w:rPr>
-          <w:t>block quote</w:t>
+          <w:t>Link to quote</w:t>
         </w:r>
       </w:hyperlink>
-    </w:p>
-    <w:p/>
-    <w:p>
-      <w:pPr>
-        <w:pStyle w:val="Heading2"/>
-      </w:pPr>
-      <w:bookmarkStart w:id="11" w:name="_Toc124276775"/>
-      <w:r>
-        <w:t>4.</w:t>
-      </w:r>
-      <w:r>
-        <w:t>4</w:t>
-      </w:r>
-      <w:r>
-        <w:t xml:space="preserve"> Other</w:t>
-      </w:r>
-      <w:bookmarkEnd w:id="11"/>
-    </w:p>
-    <w:p>
-      <w:pPr>
-        <w:pStyle w:val="Heading1"/>
-      </w:pPr>
-      <w:bookmarkStart w:id="12" w:name="_Toc124276781"/>
-      <w:r>
-        <w:t>APPENDICES</w:t>
-      </w:r>
-      <w:bookmarkEnd w:id="12"/>
-    </w:p>
-    <w:p/>
-    <w:p>
-      <w:r>
-        <w:t>USER GUIDE</w:t>
-      </w:r>
-    </w:p>
-    <w:p>
-      <w:r>
-        <w:t>Download the application from the Google play store or Appl</w:t>
-      </w:r>
-      <w:r>
-        <w:t>e App Store</w:t>
+      <w:r>
+        <w:rPr>
+          <w:rStyle w:val="Hyperlink"/>
+          <w:rFonts w:cstheme="minorHAnsi"/>
+        </w:rPr>
+        <w:t>.</w:t>
+      </w:r>
+    </w:p>
+    <w:p>
+      <w:pPr>
+        <w:pStyle w:val="ListParagraph"/>
+        <w:numPr>
+          <w:ilvl w:val="0"/>
+          <w:numId w:val="9"/>
+        </w:numPr>
+        <w:rPr>
+          <w:rStyle w:val="Hyperlink"/>
+          <w:rFonts w:cstheme="minorHAnsi"/>
+          <w:color w:val="000000" w:themeColor="text1"/>
+          <w:u w:val="none"/>
+        </w:rPr>
+      </w:pPr>
+      <w:r>
+        <w:rPr>
+          <w:rStyle w:val="Hyperlink"/>
+          <w:rFonts w:cstheme="minorHAnsi"/>
+          <w:color w:val="000000" w:themeColor="text1"/>
+          <w:u w:val="none"/>
+        </w:rPr>
+        <w:t>Play preview of selected song. (PHASE</w:t>
+      </w:r>
+      <w:r>
+        <w:rPr>
+          <w:rStyle w:val="Hyperlink"/>
+          <w:rFonts w:cstheme="minorHAnsi"/>
+          <w:color w:val="000000" w:themeColor="text1"/>
+          <w:u w:val="none"/>
+        </w:rPr>
+        <w:t xml:space="preserve"> 2</w:t>
+      </w:r>
+      <w:r>
+        <w:rPr>
+          <w:rStyle w:val="Hyperlink"/>
+          <w:rFonts w:cstheme="minorHAnsi"/>
+          <w:color w:val="000000" w:themeColor="text1"/>
+          <w:u w:val="none"/>
+        </w:rPr>
+        <w:t>).</w:t>
+      </w:r>
+    </w:p>
+    <w:p>
+      <w:pPr>
+        <w:pStyle w:val="ListParagraph"/>
+        <w:numPr>
+          <w:ilvl w:val="1"/>
+          <w:numId w:val="9"/>
+        </w:numPr>
+        <w:rPr>
+          <w:rFonts w:cstheme="minorHAnsi"/>
+          <w:color w:val="000000" w:themeColor="text1"/>
+        </w:rPr>
+      </w:pPr>
+      <w:r>
+        <w:rPr>
+          <w:rFonts w:cstheme="minorHAnsi"/>
+          <w:color w:val="000000" w:themeColor="text1"/>
+        </w:rPr>
+        <w:t>Get preview</w:t>
+      </w:r>
+      <w:r>
+        <w:rPr>
+          <w:rFonts w:cstheme="minorHAnsi"/>
+          <w:color w:val="000000" w:themeColor="text1"/>
+        </w:rPr>
+        <w:t xml:space="preserve"> URL</w:t>
+      </w:r>
+      <w:r>
+        <w:rPr>
+          <w:rFonts w:cstheme="minorHAnsi"/>
+          <w:color w:val="000000" w:themeColor="text1"/>
+        </w:rPr>
+        <w:t xml:space="preserve"> from returned JSON </w:t>
+      </w:r>
+      <w:r>
+        <w:rPr>
+          <w:rFonts w:cstheme="minorHAnsi"/>
+          <w:color w:val="000000" w:themeColor="text1"/>
+        </w:rPr>
+        <w:t>object.</w:t>
       </w:r>
     </w:p>
     <w:sectPr>
@@ -2724,6 +3074,318 @@
 <file path=word/numbering.xml><?xml version="1.0" encoding="utf-8"?>
 <w:numbering xmlns:wpc="http://schemas.microsoft.com/office/word/2010/wordprocessingCanvas" xmlns:cx="http://schemas.microsoft.com/office/drawing/2014/chartex" xmlns:cx1="http://schemas.microsoft.com/office/drawing/2015/9/8/chartex" xmlns:cx2="http://schemas.microsoft.com/office/drawing/2015/10/21/chartex" xmlns:cx3="http://schemas.microsoft.com/office/drawing/2016/5/9/chartex" xmlns:cx4="http://schemas.microsoft.com/office/drawing/2016/5/10/chartex" xmlns:cx5="http://schemas.microsoft.com/office/drawing/2016/5/11/chartex" xmlns:cx6="http://schemas.microsoft.com/office/drawing/2016/5/12/chartex" xmlns:cx7="http://schemas.microsoft.com/office/drawing/2016/5/13/chartex" xmlns:cx8="http://schemas.microsoft.com/office/drawing/2016/5/14/chartex" xmlns:mc="http://schemas.openxmlformats.org/markup-compatibility/2006" xmlns:aink="http://schemas.microsoft.com/office/drawing/2016/ink" xmlns:am3d="http://schemas.microsoft.com/office/drawing/2017/model3d" xmlns:o="urn:schemas-microsoft-com:office:office" xmlns:oel="http://schemas.microsoft.com/office/2019/extlst" xmlns:r="http://schemas.openxmlformats.org/officeDocument/2006/relationships" xmlns:m="http://schemas.openxmlformats.org/officeDocument/2006/math" xmlns:v="urn:schemas-microsoft-com:vml" xmlns:wp14="http://schemas.microsoft.com/office/word/2010/wordprocessingDrawing" xmlns:wp="http://schemas.openxmlformats.org/drawingml/2006/wordprocessingDrawing" xmlns:w10="urn:schemas-microsoft-com:office:word" xmlns:w="http://schemas.openxmlformats.org/wordprocessingml/2006/main" xmlns:w14="http://schemas.microsoft.com/office/word/2010/wordml" xmlns:w15="http://schemas.microsoft.com/office/word/2012/wordml" xmlns:w16cex="http://schemas.microsoft.com/office/word/2018/wordml/cex" xmlns:w16cid="http://schemas.microsoft.com/office/word/2016/wordml/cid" xmlns:w16="http://schemas.microsoft.com/office/word/2018/wordml" xmlns:w16sdtdh="http://schemas.microsoft.com/office/word/2020/wordml/sdtdatahash" xmlns:w16se="http://schemas.microsoft.com/office/word/2015/wordml/symex" xmlns:wpg="http://schemas.microsoft.com/office/word/2010/wordprocessingGroup" xmlns:wpi="http://schemas.microsoft.com/office/word/2010/wordprocessingInk" xmlns:wne="http://schemas.microsoft.com/office/word/2006/wordml" xmlns:wps="http://schemas.microsoft.com/office/word/2010/wordprocessingShape" mc:Ignorable="w14 w15 w16se w16cid w16 w16cex w16sdtdh wp14">
   <w:abstractNum w:abstractNumId="0" w15:restartNumberingAfterBreak="0">
+    <w:nsid w:val="00817F1B"/>
+    <w:multiLevelType w:val="hybridMultilevel"/>
+    <w:tmpl w:val="69FED41E"/>
+    <w:lvl w:ilvl="0" w:tplc="04090001">
+      <w:start w:val="1"/>
+      <w:numFmt w:val="bullet"/>
+      <w:lvlText w:val=""/>
+      <w:lvlJc w:val="left"/>
+      <w:pPr>
+        <w:ind w:left="720" w:hanging="360"/>
+      </w:pPr>
+      <w:rPr>
+        <w:rFonts w:ascii="Symbol" w:hAnsi="Symbol" w:hint="default"/>
+      </w:rPr>
+    </w:lvl>
+    <w:lvl w:ilvl="1" w:tplc="04090003">
+      <w:start w:val="1"/>
+      <w:numFmt w:val="bullet"/>
+      <w:lvlText w:val="o"/>
+      <w:lvlJc w:val="left"/>
+      <w:pPr>
+        <w:ind w:left="1440" w:hanging="360"/>
+      </w:pPr>
+      <w:rPr>
+        <w:rFonts w:ascii="Courier New" w:hAnsi="Courier New" w:cs="Courier New" w:hint="default"/>
+      </w:rPr>
+    </w:lvl>
+    <w:lvl w:ilvl="2" w:tplc="04090005" w:tentative="1">
+      <w:start w:val="1"/>
+      <w:numFmt w:val="bullet"/>
+      <w:lvlText w:val=""/>
+      <w:lvlJc w:val="left"/>
+      <w:pPr>
+        <w:ind w:left="2160" w:hanging="360"/>
+      </w:pPr>
+      <w:rPr>
+        <w:rFonts w:ascii="Wingdings" w:hAnsi="Wingdings" w:hint="default"/>
+      </w:rPr>
+    </w:lvl>
+    <w:lvl w:ilvl="3" w:tplc="04090001" w:tentative="1">
+      <w:start w:val="1"/>
+      <w:numFmt w:val="bullet"/>
+      <w:lvlText w:val=""/>
+      <w:lvlJc w:val="left"/>
+      <w:pPr>
+        <w:ind w:left="2880" w:hanging="360"/>
+      </w:pPr>
+      <w:rPr>
+        <w:rFonts w:ascii="Symbol" w:hAnsi="Symbol" w:hint="default"/>
+      </w:rPr>
+    </w:lvl>
+    <w:lvl w:ilvl="4" w:tplc="04090003" w:tentative="1">
+      <w:start w:val="1"/>
+      <w:numFmt w:val="bullet"/>
+      <w:lvlText w:val="o"/>
+      <w:lvlJc w:val="left"/>
+      <w:pPr>
+        <w:ind w:left="3600" w:hanging="360"/>
+      </w:pPr>
+      <w:rPr>
+        <w:rFonts w:ascii="Courier New" w:hAnsi="Courier New" w:cs="Courier New" w:hint="default"/>
+      </w:rPr>
+    </w:lvl>
+    <w:lvl w:ilvl="5" w:tplc="04090005" w:tentative="1">
+      <w:start w:val="1"/>
+      <w:numFmt w:val="bullet"/>
+      <w:lvlText w:val=""/>
+      <w:lvlJc w:val="left"/>
+      <w:pPr>
+        <w:ind w:left="4320" w:hanging="360"/>
+      </w:pPr>
+      <w:rPr>
+        <w:rFonts w:ascii="Wingdings" w:hAnsi="Wingdings" w:hint="default"/>
+      </w:rPr>
+    </w:lvl>
+    <w:lvl w:ilvl="6" w:tplc="04090001" w:tentative="1">
+      <w:start w:val="1"/>
+      <w:numFmt w:val="bullet"/>
+      <w:lvlText w:val=""/>
+      <w:lvlJc w:val="left"/>
+      <w:pPr>
+        <w:ind w:left="5040" w:hanging="360"/>
+      </w:pPr>
+      <w:rPr>
+        <w:rFonts w:ascii="Symbol" w:hAnsi="Symbol" w:hint="default"/>
+      </w:rPr>
+    </w:lvl>
+    <w:lvl w:ilvl="7" w:tplc="04090003" w:tentative="1">
+      <w:start w:val="1"/>
+      <w:numFmt w:val="bullet"/>
+      <w:lvlText w:val="o"/>
+      <w:lvlJc w:val="left"/>
+      <w:pPr>
+        <w:ind w:left="5760" w:hanging="360"/>
+      </w:pPr>
+      <w:rPr>
+        <w:rFonts w:ascii="Courier New" w:hAnsi="Courier New" w:cs="Courier New" w:hint="default"/>
+      </w:rPr>
+    </w:lvl>
+    <w:lvl w:ilvl="8" w:tplc="04090005" w:tentative="1">
+      <w:start w:val="1"/>
+      <w:numFmt w:val="bullet"/>
+      <w:lvlText w:val=""/>
+      <w:lvlJc w:val="left"/>
+      <w:pPr>
+        <w:ind w:left="6480" w:hanging="360"/>
+      </w:pPr>
+      <w:rPr>
+        <w:rFonts w:ascii="Wingdings" w:hAnsi="Wingdings" w:hint="default"/>
+      </w:rPr>
+    </w:lvl>
+  </w:abstractNum>
+  <w:abstractNum w:abstractNumId="1" w15:restartNumberingAfterBreak="0">
+    <w:nsid w:val="0CC92796"/>
+    <w:multiLevelType w:val="hybridMultilevel"/>
+    <w:tmpl w:val="D32CD724"/>
+    <w:lvl w:ilvl="0" w:tplc="0409000F">
+      <w:start w:val="1"/>
+      <w:numFmt w:val="decimal"/>
+      <w:lvlText w:val="%1."/>
+      <w:lvlJc w:val="left"/>
+      <w:pPr>
+        <w:ind w:left="720" w:hanging="360"/>
+      </w:pPr>
+    </w:lvl>
+    <w:lvl w:ilvl="1" w:tplc="04090019">
+      <w:start w:val="1"/>
+      <w:numFmt w:val="lowerLetter"/>
+      <w:lvlText w:val="%2."/>
+      <w:lvlJc w:val="left"/>
+      <w:pPr>
+        <w:ind w:left="1440" w:hanging="360"/>
+      </w:pPr>
+    </w:lvl>
+    <w:lvl w:ilvl="2" w:tplc="0409001B">
+      <w:start w:val="1"/>
+      <w:numFmt w:val="lowerRoman"/>
+      <w:lvlText w:val="%3."/>
+      <w:lvlJc w:val="right"/>
+      <w:pPr>
+        <w:ind w:left="2160" w:hanging="180"/>
+      </w:pPr>
+    </w:lvl>
+    <w:lvl w:ilvl="3" w:tplc="0409000F">
+      <w:start w:val="1"/>
+      <w:numFmt w:val="decimal"/>
+      <w:lvlText w:val="%4."/>
+      <w:lvlJc w:val="left"/>
+      <w:pPr>
+        <w:ind w:left="2880" w:hanging="360"/>
+      </w:pPr>
+    </w:lvl>
+    <w:lvl w:ilvl="4" w:tplc="04090019" w:tentative="1">
+      <w:start w:val="1"/>
+      <w:numFmt w:val="lowerLetter"/>
+      <w:lvlText w:val="%5."/>
+      <w:lvlJc w:val="left"/>
+      <w:pPr>
+        <w:ind w:left="3600" w:hanging="360"/>
+      </w:pPr>
+    </w:lvl>
+    <w:lvl w:ilvl="5" w:tplc="0409001B" w:tentative="1">
+      <w:start w:val="1"/>
+      <w:numFmt w:val="lowerRoman"/>
+      <w:lvlText w:val="%6."/>
+      <w:lvlJc w:val="right"/>
+      <w:pPr>
+        <w:ind w:left="4320" w:hanging="180"/>
+      </w:pPr>
+    </w:lvl>
+    <w:lvl w:ilvl="6" w:tplc="0409000F" w:tentative="1">
+      <w:start w:val="1"/>
+      <w:numFmt w:val="decimal"/>
+      <w:lvlText w:val="%7."/>
+      <w:lvlJc w:val="left"/>
+      <w:pPr>
+        <w:ind w:left="5040" w:hanging="360"/>
+      </w:pPr>
+    </w:lvl>
+    <w:lvl w:ilvl="7" w:tplc="04090019" w:tentative="1">
+      <w:start w:val="1"/>
+      <w:numFmt w:val="lowerLetter"/>
+      <w:lvlText w:val="%8."/>
+      <w:lvlJc w:val="left"/>
+      <w:pPr>
+        <w:ind w:left="5760" w:hanging="360"/>
+      </w:pPr>
+    </w:lvl>
+    <w:lvl w:ilvl="8" w:tplc="0409001B" w:tentative="1">
+      <w:start w:val="1"/>
+      <w:numFmt w:val="lowerRoman"/>
+      <w:lvlText w:val="%9."/>
+      <w:lvlJc w:val="right"/>
+      <w:pPr>
+        <w:ind w:left="6480" w:hanging="180"/>
+      </w:pPr>
+    </w:lvl>
+  </w:abstractNum>
+  <w:abstractNum w:abstractNumId="2" w15:restartNumberingAfterBreak="0">
+    <w:nsid w:val="11ED59B1"/>
+    <w:multiLevelType w:val="hybridMultilevel"/>
+    <w:tmpl w:val="5D2AA50C"/>
+    <w:lvl w:ilvl="0" w:tplc="04090001">
+      <w:start w:val="1"/>
+      <w:numFmt w:val="bullet"/>
+      <w:lvlText w:val=""/>
+      <w:lvlJc w:val="left"/>
+      <w:pPr>
+        <w:ind w:left="720" w:hanging="360"/>
+      </w:pPr>
+      <w:rPr>
+        <w:rFonts w:ascii="Symbol" w:hAnsi="Symbol" w:hint="default"/>
+      </w:rPr>
+    </w:lvl>
+    <w:lvl w:ilvl="1" w:tplc="04090003" w:tentative="1">
+      <w:start w:val="1"/>
+      <w:numFmt w:val="bullet"/>
+      <w:lvlText w:val="o"/>
+      <w:lvlJc w:val="left"/>
+      <w:pPr>
+        <w:ind w:left="1440" w:hanging="360"/>
+      </w:pPr>
+      <w:rPr>
+        <w:rFonts w:ascii="Courier New" w:hAnsi="Courier New" w:cs="Courier New" w:hint="default"/>
+      </w:rPr>
+    </w:lvl>
+    <w:lvl w:ilvl="2" w:tplc="04090005" w:tentative="1">
+      <w:start w:val="1"/>
+      <w:numFmt w:val="bullet"/>
+      <w:lvlText w:val=""/>
+      <w:lvlJc w:val="left"/>
+      <w:pPr>
+        <w:ind w:left="2160" w:hanging="360"/>
+      </w:pPr>
+      <w:rPr>
+        <w:rFonts w:ascii="Wingdings" w:hAnsi="Wingdings" w:hint="default"/>
+      </w:rPr>
+    </w:lvl>
+    <w:lvl w:ilvl="3" w:tplc="04090001" w:tentative="1">
+      <w:start w:val="1"/>
+      <w:numFmt w:val="bullet"/>
+      <w:lvlText w:val=""/>
+      <w:lvlJc w:val="left"/>
+      <w:pPr>
+        <w:ind w:left="2880" w:hanging="360"/>
+      </w:pPr>
+      <w:rPr>
+        <w:rFonts w:ascii="Symbol" w:hAnsi="Symbol" w:hint="default"/>
+      </w:rPr>
+    </w:lvl>
+    <w:lvl w:ilvl="4" w:tplc="04090003" w:tentative="1">
+      <w:start w:val="1"/>
+      <w:numFmt w:val="bullet"/>
+      <w:lvlText w:val="o"/>
+      <w:lvlJc w:val="left"/>
+      <w:pPr>
+        <w:ind w:left="3600" w:hanging="360"/>
+      </w:pPr>
+      <w:rPr>
+        <w:rFonts w:ascii="Courier New" w:hAnsi="Courier New" w:cs="Courier New" w:hint="default"/>
+      </w:rPr>
+    </w:lvl>
+    <w:lvl w:ilvl="5" w:tplc="04090005" w:tentative="1">
+      <w:start w:val="1"/>
+      <w:numFmt w:val="bullet"/>
+      <w:lvlText w:val=""/>
+      <w:lvlJc w:val="left"/>
+      <w:pPr>
+        <w:ind w:left="4320" w:hanging="360"/>
+      </w:pPr>
+      <w:rPr>
+        <w:rFonts w:ascii="Wingdings" w:hAnsi="Wingdings" w:hint="default"/>
+      </w:rPr>
+    </w:lvl>
+    <w:lvl w:ilvl="6" w:tplc="04090001" w:tentative="1">
+      <w:start w:val="1"/>
+      <w:numFmt w:val="bullet"/>
+      <w:lvlText w:val=""/>
+      <w:lvlJc w:val="left"/>
+      <w:pPr>
+        <w:ind w:left="5040" w:hanging="360"/>
+      </w:pPr>
+      <w:rPr>
+        <w:rFonts w:ascii="Symbol" w:hAnsi="Symbol" w:hint="default"/>
+      </w:rPr>
+    </w:lvl>
+    <w:lvl w:ilvl="7" w:tplc="04090003" w:tentative="1">
+      <w:start w:val="1"/>
+      <w:numFmt w:val="bullet"/>
+      <w:lvlText w:val="o"/>
+      <w:lvlJc w:val="left"/>
+      <w:pPr>
+        <w:ind w:left="5760" w:hanging="360"/>
+      </w:pPr>
+      <w:rPr>
+        <w:rFonts w:ascii="Courier New" w:hAnsi="Courier New" w:cs="Courier New" w:hint="default"/>
+      </w:rPr>
+    </w:lvl>
+    <w:lvl w:ilvl="8" w:tplc="04090005" w:tentative="1">
+      <w:start w:val="1"/>
+      <w:numFmt w:val="bullet"/>
+      <w:lvlText w:val=""/>
+      <w:lvlJc w:val="left"/>
+      <w:pPr>
+        <w:ind w:left="6480" w:hanging="360"/>
+      </w:pPr>
+      <w:rPr>
+        <w:rFonts w:ascii="Wingdings" w:hAnsi="Wingdings" w:hint="default"/>
+      </w:rPr>
+    </w:lvl>
+  </w:abstractNum>
+  <w:abstractNum w:abstractNumId="3" w15:restartNumberingAfterBreak="0">
     <w:nsid w:val="208430FE"/>
     <w:multiLevelType w:val="hybridMultilevel"/>
     <w:tmpl w:val="5B5A1994"/>
@@ -2836,10 +3498,123 @@
       </w:rPr>
     </w:lvl>
   </w:abstractNum>
-  <w:abstractNum w:abstractNumId="1" w15:restartNumberingAfterBreak="0">
+  <w:abstractNum w:abstractNumId="4" w15:restartNumberingAfterBreak="0">
+    <w:nsid w:val="232509EB"/>
+    <w:multiLevelType w:val="hybridMultilevel"/>
+    <w:tmpl w:val="3CBC7F60"/>
+    <w:lvl w:ilvl="0" w:tplc="04090001">
+      <w:start w:val="1"/>
+      <w:numFmt w:val="bullet"/>
+      <w:lvlText w:val=""/>
+      <w:lvlJc w:val="left"/>
+      <w:pPr>
+        <w:ind w:left="720" w:hanging="360"/>
+      </w:pPr>
+      <w:rPr>
+        <w:rFonts w:ascii="Symbol" w:hAnsi="Symbol" w:hint="default"/>
+      </w:rPr>
+    </w:lvl>
+    <w:lvl w:ilvl="1" w:tplc="04090003" w:tentative="1">
+      <w:start w:val="1"/>
+      <w:numFmt w:val="bullet"/>
+      <w:lvlText w:val="o"/>
+      <w:lvlJc w:val="left"/>
+      <w:pPr>
+        <w:ind w:left="1440" w:hanging="360"/>
+      </w:pPr>
+      <w:rPr>
+        <w:rFonts w:ascii="Courier New" w:hAnsi="Courier New" w:cs="Courier New" w:hint="default"/>
+      </w:rPr>
+    </w:lvl>
+    <w:lvl w:ilvl="2" w:tplc="04090005" w:tentative="1">
+      <w:start w:val="1"/>
+      <w:numFmt w:val="bullet"/>
+      <w:lvlText w:val=""/>
+      <w:lvlJc w:val="left"/>
+      <w:pPr>
+        <w:ind w:left="2160" w:hanging="360"/>
+      </w:pPr>
+      <w:rPr>
+        <w:rFonts w:ascii="Wingdings" w:hAnsi="Wingdings" w:hint="default"/>
+      </w:rPr>
+    </w:lvl>
+    <w:lvl w:ilvl="3" w:tplc="04090001" w:tentative="1">
+      <w:start w:val="1"/>
+      <w:numFmt w:val="bullet"/>
+      <w:lvlText w:val=""/>
+      <w:lvlJc w:val="left"/>
+      <w:pPr>
+        <w:ind w:left="2880" w:hanging="360"/>
+      </w:pPr>
+      <w:rPr>
+        <w:rFonts w:ascii="Symbol" w:hAnsi="Symbol" w:hint="default"/>
+      </w:rPr>
+    </w:lvl>
+    <w:lvl w:ilvl="4" w:tplc="04090003" w:tentative="1">
+      <w:start w:val="1"/>
+      <w:numFmt w:val="bullet"/>
+      <w:lvlText w:val="o"/>
+      <w:lvlJc w:val="left"/>
+      <w:pPr>
+        <w:ind w:left="3600" w:hanging="360"/>
+      </w:pPr>
+      <w:rPr>
+        <w:rFonts w:ascii="Courier New" w:hAnsi="Courier New" w:cs="Courier New" w:hint="default"/>
+      </w:rPr>
+    </w:lvl>
+    <w:lvl w:ilvl="5" w:tplc="04090005" w:tentative="1">
+      <w:start w:val="1"/>
+      <w:numFmt w:val="bullet"/>
+      <w:lvlText w:val=""/>
+      <w:lvlJc w:val="left"/>
+      <w:pPr>
+        <w:ind w:left="4320" w:hanging="360"/>
+      </w:pPr>
+      <w:rPr>
+        <w:rFonts w:ascii="Wingdings" w:hAnsi="Wingdings" w:hint="default"/>
+      </w:rPr>
+    </w:lvl>
+    <w:lvl w:ilvl="6" w:tplc="04090001" w:tentative="1">
+      <w:start w:val="1"/>
+      <w:numFmt w:val="bullet"/>
+      <w:lvlText w:val=""/>
+      <w:lvlJc w:val="left"/>
+      <w:pPr>
+        <w:ind w:left="5040" w:hanging="360"/>
+      </w:pPr>
+      <w:rPr>
+        <w:rFonts w:ascii="Symbol" w:hAnsi="Symbol" w:hint="default"/>
+      </w:rPr>
+    </w:lvl>
+    <w:lvl w:ilvl="7" w:tplc="04090003" w:tentative="1">
+      <w:start w:val="1"/>
+      <w:numFmt w:val="bullet"/>
+      <w:lvlText w:val="o"/>
+      <w:lvlJc w:val="left"/>
+      <w:pPr>
+        <w:ind w:left="5760" w:hanging="360"/>
+      </w:pPr>
+      <w:rPr>
+        <w:rFonts w:ascii="Courier New" w:hAnsi="Courier New" w:cs="Courier New" w:hint="default"/>
+      </w:rPr>
+    </w:lvl>
+    <w:lvl w:ilvl="8" w:tplc="04090005" w:tentative="1">
+      <w:start w:val="1"/>
+      <w:numFmt w:val="bullet"/>
+      <w:lvlText w:val=""/>
+      <w:lvlJc w:val="left"/>
+      <w:pPr>
+        <w:ind w:left="6480" w:hanging="360"/>
+      </w:pPr>
+      <w:rPr>
+        <w:rFonts w:ascii="Wingdings" w:hAnsi="Wingdings" w:hint="default"/>
+      </w:rPr>
+    </w:lvl>
+  </w:abstractNum>
+  <w:abstractNum w:abstractNumId="5" w15:restartNumberingAfterBreak="0">
     <w:nsid w:val="2D500B19"/>
     <w:multiLevelType w:val="hybridMultilevel"/>
-    <w:tmpl w:val="D0144B56"/>
+    <w:tmpl w:val="722A1C3C"/>
     <w:lvl w:ilvl="0" w:tplc="04090001">
       <w:start w:val="1"/>
       <w:numFmt w:val="bullet"/>
@@ -2949,7 +3724,7 @@
       </w:rPr>
     </w:lvl>
   </w:abstractNum>
-  <w:abstractNum w:abstractNumId="2" w15:restartNumberingAfterBreak="0">
+  <w:abstractNum w:abstractNumId="6" w15:restartNumberingAfterBreak="0">
     <w:nsid w:val="33C30D28"/>
     <w:multiLevelType w:val="multilevel"/>
     <w:tmpl w:val="D2E2D910"/>
@@ -3062,7 +3837,93 @@
       </w:rPr>
     </w:lvl>
   </w:abstractNum>
-  <w:abstractNum w:abstractNumId="3" w15:restartNumberingAfterBreak="0">
+  <w:abstractNum w:abstractNumId="7" w15:restartNumberingAfterBreak="0">
+    <w:nsid w:val="3C90291D"/>
+    <w:multiLevelType w:val="hybridMultilevel"/>
+    <w:tmpl w:val="0E14919C"/>
+    <w:lvl w:ilvl="0" w:tplc="0409000F">
+      <w:start w:val="1"/>
+      <w:numFmt w:val="decimal"/>
+      <w:lvlText w:val="%1."/>
+      <w:lvlJc w:val="left"/>
+      <w:pPr>
+        <w:ind w:left="720" w:hanging="360"/>
+      </w:pPr>
+    </w:lvl>
+    <w:lvl w:ilvl="1" w:tplc="04090019">
+      <w:start w:val="1"/>
+      <w:numFmt w:val="lowerLetter"/>
+      <w:lvlText w:val="%2."/>
+      <w:lvlJc w:val="left"/>
+      <w:pPr>
+        <w:ind w:left="1440" w:hanging="360"/>
+      </w:pPr>
+    </w:lvl>
+    <w:lvl w:ilvl="2" w:tplc="0409001B" w:tentative="1">
+      <w:start w:val="1"/>
+      <w:numFmt w:val="lowerRoman"/>
+      <w:lvlText w:val="%3."/>
+      <w:lvlJc w:val="right"/>
+      <w:pPr>
+        <w:ind w:left="2160" w:hanging="180"/>
+      </w:pPr>
+    </w:lvl>
+    <w:lvl w:ilvl="3" w:tplc="0409000F" w:tentative="1">
+      <w:start w:val="1"/>
+      <w:numFmt w:val="decimal"/>
+      <w:lvlText w:val="%4."/>
+      <w:lvlJc w:val="left"/>
+      <w:pPr>
+        <w:ind w:left="2880" w:hanging="360"/>
+      </w:pPr>
+    </w:lvl>
+    <w:lvl w:ilvl="4" w:tplc="04090019" w:tentative="1">
+      <w:start w:val="1"/>
+      <w:numFmt w:val="lowerLetter"/>
+      <w:lvlText w:val="%5."/>
+      <w:lvlJc w:val="left"/>
+      <w:pPr>
+        <w:ind w:left="3600" w:hanging="360"/>
+      </w:pPr>
+    </w:lvl>
+    <w:lvl w:ilvl="5" w:tplc="0409001B" w:tentative="1">
+      <w:start w:val="1"/>
+      <w:numFmt w:val="lowerRoman"/>
+      <w:lvlText w:val="%6."/>
+      <w:lvlJc w:val="right"/>
+      <w:pPr>
+        <w:ind w:left="4320" w:hanging="180"/>
+      </w:pPr>
+    </w:lvl>
+    <w:lvl w:ilvl="6" w:tplc="0409000F" w:tentative="1">
+      <w:start w:val="1"/>
+      <w:numFmt w:val="decimal"/>
+      <w:lvlText w:val="%7."/>
+      <w:lvlJc w:val="left"/>
+      <w:pPr>
+        <w:ind w:left="5040" w:hanging="360"/>
+      </w:pPr>
+    </w:lvl>
+    <w:lvl w:ilvl="7" w:tplc="04090019" w:tentative="1">
+      <w:start w:val="1"/>
+      <w:numFmt w:val="lowerLetter"/>
+      <w:lvlText w:val="%8."/>
+      <w:lvlJc w:val="left"/>
+      <w:pPr>
+        <w:ind w:left="5760" w:hanging="360"/>
+      </w:pPr>
+    </w:lvl>
+    <w:lvl w:ilvl="8" w:tplc="0409001B" w:tentative="1">
+      <w:start w:val="1"/>
+      <w:numFmt w:val="lowerRoman"/>
+      <w:lvlText w:val="%9."/>
+      <w:lvlJc w:val="right"/>
+      <w:pPr>
+        <w:ind w:left="6480" w:hanging="180"/>
+      </w:pPr>
+    </w:lvl>
+  </w:abstractNum>
+  <w:abstractNum w:abstractNumId="8" w15:restartNumberingAfterBreak="0">
     <w:nsid w:val="5B3A1026"/>
     <w:multiLevelType w:val="hybridMultilevel"/>
     <w:tmpl w:val="51547888"/>
@@ -3175,7 +4036,7 @@
       </w:rPr>
     </w:lvl>
   </w:abstractNum>
-  <w:abstractNum w:abstractNumId="4" w15:restartNumberingAfterBreak="0">
+  <w:abstractNum w:abstractNumId="9" w15:restartNumberingAfterBreak="0">
     <w:nsid w:val="616661F0"/>
     <w:multiLevelType w:val="hybridMultilevel"/>
     <w:tmpl w:val="1110FDE8"/>
@@ -3288,7 +4149,7 @@
       </w:rPr>
     </w:lvl>
   </w:abstractNum>
-  <w:abstractNum w:abstractNumId="5" w15:restartNumberingAfterBreak="0">
+  <w:abstractNum w:abstractNumId="10" w15:restartNumberingAfterBreak="0">
     <w:nsid w:val="7C5F2305"/>
     <w:multiLevelType w:val="hybridMultilevel"/>
     <w:tmpl w:val="7EAE4AA4"/>
@@ -3401,7 +4262,7 @@
       </w:rPr>
     </w:lvl>
   </w:abstractNum>
-  <w:abstractNum w:abstractNumId="6" w15:restartNumberingAfterBreak="0">
+  <w:abstractNum w:abstractNumId="11" w15:restartNumberingAfterBreak="0">
     <w:nsid w:val="7E3F0464"/>
     <w:multiLevelType w:val="hybridMultilevel"/>
     <w:tmpl w:val="22BCF6EA"/>
@@ -3515,25 +4376,40 @@
     </w:lvl>
   </w:abstractNum>
   <w:num w:numId="1" w16cid:durableId="1960337755">
-    <w:abstractNumId w:val="2"/>
+    <w:abstractNumId w:val="6"/>
   </w:num>
   <w:num w:numId="2" w16cid:durableId="1487630412">
+    <w:abstractNumId w:val="3"/>
+  </w:num>
+  <w:num w:numId="3" w16cid:durableId="215892682">
+    <w:abstractNumId w:val="10"/>
+  </w:num>
+  <w:num w:numId="4" w16cid:durableId="1400320906">
+    <w:abstractNumId w:val="11"/>
+  </w:num>
+  <w:num w:numId="5" w16cid:durableId="2141683449">
+    <w:abstractNumId w:val="9"/>
+  </w:num>
+  <w:num w:numId="6" w16cid:durableId="1965305160">
+    <w:abstractNumId w:val="8"/>
+  </w:num>
+  <w:num w:numId="7" w16cid:durableId="2131052202">
+    <w:abstractNumId w:val="5"/>
+  </w:num>
+  <w:num w:numId="8" w16cid:durableId="810951007">
     <w:abstractNumId w:val="0"/>
   </w:num>
-  <w:num w:numId="3" w16cid:durableId="215892682">
-    <w:abstractNumId w:val="5"/>
+  <w:num w:numId="9" w16cid:durableId="1122384549">
+    <w:abstractNumId w:val="1"/>
   </w:num>
-  <w:num w:numId="4" w16cid:durableId="1400320906">
-    <w:abstractNumId w:val="6"/>
-  </w:num>
-  <w:num w:numId="5" w16cid:durableId="2141683449">
+  <w:num w:numId="10" w16cid:durableId="1895004775">
     <w:abstractNumId w:val="4"/>
   </w:num>
-  <w:num w:numId="6" w16cid:durableId="1965305160">
-    <w:abstractNumId w:val="3"/>
+  <w:num w:numId="11" w16cid:durableId="7370611">
+    <w:abstractNumId w:val="7"/>
   </w:num>
-  <w:num w:numId="7" w16cid:durableId="2131052202">
-    <w:abstractNumId w:val="1"/>
+  <w:num w:numId="12" w16cid:durableId="96800615">
+    <w:abstractNumId w:val="2"/>
   </w:num>
 </w:numbering>
 </file>
@@ -4127,6 +5003,18 @@
       <w:szCs w:val="24"/>
     </w:rPr>
   </w:style>
+  <w:style w:type="character" w:styleId="FollowedHyperlink">
+    <w:name w:val="FollowedHyperlink"/>
+    <w:basedOn w:val="DefaultParagraphFont"/>
+    <w:uiPriority w:val="99"/>
+    <w:semiHidden/>
+    <w:unhideWhenUsed/>
+    <w:rsid w:val="000265F1"/>
+    <w:rPr>
+      <w:color w:val="954F72" w:themeColor="followedHyperlink"/>
+      <w:u w:val="single"/>
+    </w:rPr>
+  </w:style>
 </w:styles>
 </file>
 
@@ -4426,12 +5314,7 @@
 </file>
 
 <file path=customXml/item1.xml><?xml version="1.0" encoding="utf-8"?>
-<?mso-contentType ?>
-<FormTemplates xmlns="http://schemas.microsoft.com/sharepoint/v3/contenttype/forms">
-  <Display>DocumentLibraryForm</Display>
-  <Edit>DocumentLibraryForm</Edit>
-  <New>DocumentLibraryForm</New>
-</FormTemplates>
+<b:Sources xmlns:b="http://schemas.openxmlformats.org/officeDocument/2006/bibliography" xmlns="http://schemas.openxmlformats.org/officeDocument/2006/bibliography" SelectedStyle="\APASixthEditionOfficeOnline.xsl" StyleName="APA" Version="6"/>
 </file>
 
 <file path=customXml/item2.xml><?xml version="1.0" encoding="utf-8"?>
@@ -4446,7 +5329,12 @@
 </file>
 
 <file path=customXml/item3.xml><?xml version="1.0" encoding="utf-8"?>
-<b:Sources xmlns:b="http://schemas.openxmlformats.org/officeDocument/2006/bibliography" xmlns="http://schemas.openxmlformats.org/officeDocument/2006/bibliography" SelectedStyle="\APASixthEditionOfficeOnline.xsl" StyleName="APA" Version="6"/>
+<?mso-contentType ?>
+<FormTemplates xmlns="http://schemas.microsoft.com/sharepoint/v3/contenttype/forms">
+  <Display>DocumentLibraryForm</Display>
+  <Edit>DocumentLibraryForm</Edit>
+  <New>DocumentLibraryForm</New>
+</FormTemplates>
 </file>
 
 <file path=customXml/item4.xml><?xml version="1.0" encoding="utf-8"?>
@@ -4639,9 +5527,9 @@
 </file>
 
 <file path=customXml/itemProps1.xml><?xml version="1.0" encoding="utf-8"?>
-<ds:datastoreItem xmlns:ds="http://schemas.openxmlformats.org/officeDocument/2006/customXml" ds:itemID="{53C58854-4F76-4063-95EB-4C909E4071E3}">
+<ds:datastoreItem xmlns:ds="http://schemas.openxmlformats.org/officeDocument/2006/customXml" ds:itemID="{8E31B290-0952-4388-B998-0382FC93ED44}">
   <ds:schemaRefs>
-    <ds:schemaRef ds:uri="http://schemas.microsoft.com/sharepoint/v3/contenttype/forms"/>
+    <ds:schemaRef ds:uri="http://schemas.openxmlformats.org/officeDocument/2006/bibliography"/>
   </ds:schemaRefs>
 </ds:datastoreItem>
 </file>
@@ -4649,18 +5537,24 @@
 <file path=customXml/itemProps2.xml><?xml version="1.0" encoding="utf-8"?>
 <ds:datastoreItem xmlns:ds="http://schemas.openxmlformats.org/officeDocument/2006/customXml" ds:itemID="{BCD9C48A-AA7F-4441-BB08-049E145B013E}">
   <ds:schemaRefs>
+    <ds:schemaRef ds:uri="http://www.w3.org/XML/1998/namespace"/>
+    <ds:schemaRef ds:uri="http://purl.org/dc/dcmitype/"/>
+    <ds:schemaRef ds:uri="http://purl.org/dc/elements/1.1/"/>
+    <ds:schemaRef ds:uri="http://schemas.openxmlformats.org/package/2006/metadata/core-properties"/>
+    <ds:schemaRef ds:uri="http://schemas.microsoft.com/office/2006/documentManagement/types"/>
+    <ds:schemaRef ds:uri="http://schemas.microsoft.com/office/infopath/2007/PartnerControls"/>
+    <ds:schemaRef ds:uri="3681f7a2-623b-46c9-8ce7-ccadcfed3496"/>
+    <ds:schemaRef ds:uri="0abee857-922d-472e-bee4-50e0c766772d"/>
     <ds:schemaRef ds:uri="http://schemas.microsoft.com/office/2006/metadata/properties"/>
-    <ds:schemaRef ds:uri="http://schemas.microsoft.com/office/infopath/2007/PartnerControls"/>
-    <ds:schemaRef ds:uri="0abee857-922d-472e-bee4-50e0c766772d"/>
-    <ds:schemaRef ds:uri="3681f7a2-623b-46c9-8ce7-ccadcfed3496"/>
+    <ds:schemaRef ds:uri="http://purl.org/dc/terms/"/>
   </ds:schemaRefs>
 </ds:datastoreItem>
 </file>
 
 <file path=customXml/itemProps3.xml><?xml version="1.0" encoding="utf-8"?>
-<ds:datastoreItem xmlns:ds="http://schemas.openxmlformats.org/officeDocument/2006/customXml" ds:itemID="{8E31B290-0952-4388-B998-0382FC93ED44}">
+<ds:datastoreItem xmlns:ds="http://schemas.openxmlformats.org/officeDocument/2006/customXml" ds:itemID="{53C58854-4F76-4063-95EB-4C909E4071E3}">
   <ds:schemaRefs>
-    <ds:schemaRef ds:uri="http://schemas.openxmlformats.org/officeDocument/2006/bibliography"/>
+    <ds:schemaRef ds:uri="http://schemas.microsoft.com/sharepoint/v3/contenttype/forms"/>
   </ds:schemaRefs>
 </ds:datastoreItem>
 </file>

</xml_diff>